<commit_message>
add new 4/10 Exercises/12 INTERFACES AND ABSTRACTION - EXERCISES 400/1000 points
</commit_message>
<xml_diff>
--- a/Exercises/12 INTERFACES AND ABSTRACTION - EXERCISES/05. CSharp-OOP-Basics-Interfaces-And-Abstraction-Exercises.docx
+++ b/Exercises/12 INTERFACES AND ABSTRACTION - EXERCISES/05. CSharp-OOP-Basics-Interfaces-And-Abstraction-Exercises.docx
@@ -1,6 +1,6 @@
 
 <file path=word/document.xml><?xml version="1.0" encoding="utf-8"?>
-<w:document xmlns:wpc="http://schemas.microsoft.com/office/word/2010/wordprocessingCanvas" xmlns:cx="http://schemas.microsoft.com/office/drawing/2014/chartex" xmlns:cx1="http://schemas.microsoft.com/office/drawing/2015/9/8/chartex" xmlns:cx2="http://schemas.microsoft.com/office/drawing/2015/10/21/chartex" xmlns:cx3="http://schemas.microsoft.com/office/drawing/2016/5/9/chartex" xmlns:cx4="http://schemas.microsoft.com/office/drawing/2016/5/10/chartex" xmlns:cx5="http://schemas.microsoft.com/office/drawing/2016/5/11/chartex" xmlns:cx6="http://schemas.microsoft.com/office/drawing/2016/5/12/chartex" xmlns:cx7="http://schemas.microsoft.com/office/drawing/2016/5/13/chartex" xmlns:cx8="http://schemas.microsoft.com/office/drawing/2016/5/14/chartex" xmlns:mc="http://schemas.openxmlformats.org/markup-compatibility/2006" xmlns:aink="http://schemas.microsoft.com/office/drawing/2016/ink" xmlns:am3d="http://schemas.microsoft.com/office/drawing/2017/model3d" xmlns:o="urn:schemas-microsoft-com:office:office" xmlns:r="http://schemas.openxmlformats.org/officeDocument/2006/relationships" xmlns:m="http://schemas.openxmlformats.org/officeDocument/2006/math" xmlns:v="urn:schemas-microsoft-com:vml" xmlns:wp14="http://schemas.microsoft.com/office/word/2010/wordprocessingDrawing" xmlns:wp="http://schemas.openxmlformats.org/drawingml/2006/wordprocessingDrawing" xmlns:w10="urn:schemas-microsoft-com:office:word" xmlns:w="http://schemas.openxmlformats.org/wordprocessingml/2006/main" xmlns:w14="http://schemas.microsoft.com/office/word/2010/wordml" xmlns:w15="http://schemas.microsoft.com/office/word/2012/wordml" xmlns:w16cid="http://schemas.microsoft.com/office/word/2016/wordml/cid" xmlns:w16se="http://schemas.microsoft.com/office/word/2015/wordml/symex" xmlns:wpg="http://schemas.microsoft.com/office/word/2010/wordprocessingGroup" xmlns:wpi="http://schemas.microsoft.com/office/word/2010/wordprocessingInk" xmlns:wne="http://schemas.microsoft.com/office/word/2006/wordml" xmlns:wps="http://schemas.microsoft.com/office/word/2010/wordprocessingShape" mc:Ignorable="w14 w15 w16se w16cid wp14">
+<w:document xmlns:wpc="http://schemas.microsoft.com/office/word/2010/wordprocessingCanvas" xmlns:mc="http://schemas.openxmlformats.org/markup-compatibility/2006" xmlns:o="urn:schemas-microsoft-com:office:office" xmlns:r="http://schemas.openxmlformats.org/officeDocument/2006/relationships" xmlns:m="http://schemas.openxmlformats.org/officeDocument/2006/math" xmlns:v="urn:schemas-microsoft-com:vml" xmlns:wp14="http://schemas.microsoft.com/office/word/2010/wordprocessingDrawing" xmlns:wp="http://schemas.openxmlformats.org/drawingml/2006/wordprocessingDrawing" xmlns:w10="urn:schemas-microsoft-com:office:word" xmlns:w="http://schemas.openxmlformats.org/wordprocessingml/2006/main" xmlns:w14="http://schemas.microsoft.com/office/word/2010/wordml" xmlns:wpg="http://schemas.microsoft.com/office/word/2010/wordprocessingGroup" xmlns:wpi="http://schemas.microsoft.com/office/word/2010/wordprocessingInk" xmlns:wne="http://schemas.microsoft.com/office/word/2006/wordml" xmlns:wps="http://schemas.microsoft.com/office/word/2010/wordprocessingShape" mc:Ignorable="w14 wp14">
   <w:body>
     <w:p>
       <w:pPr>
@@ -38,7 +38,7 @@
       <w:r>
         <w:t xml:space="preserve"> for the </w:t>
       </w:r>
-      <w:hyperlink r:id="rId8">
+      <w:hyperlink r:id="rId9">
         <w:r>
           <w:rPr>
             <w:rStyle w:val="InternetLink"/>
@@ -56,7 +56,7 @@
       <w:r>
         <w:t xml:space="preserve">. Please submit your solutions (source code) of all below described problems in </w:t>
       </w:r>
-      <w:hyperlink r:id="rId9" w:history="1">
+      <w:hyperlink r:id="rId10" w:history="1">
         <w:r>
           <w:rPr>
             <w:rStyle w:val="Hyperlink"/>
@@ -258,6 +258,7 @@
             </w:pPr>
             <w:bookmarkStart w:id="0" w:name="OLE_LINK1"/>
             <w:bookmarkStart w:id="1" w:name="OLE_LINK2"/>
+            <w:bookmarkStart w:id="2" w:name="OLE_LINK7"/>
             <w:r>
               <w:rPr>
                 <w:rFonts w:ascii="Consolas" w:hAnsi="Consolas" w:cs="Consolas"/>
@@ -544,6 +545,7 @@
             </w:r>
             <w:bookmarkEnd w:id="0"/>
             <w:bookmarkEnd w:id="1"/>
+            <w:bookmarkEnd w:id="2"/>
           </w:p>
         </w:tc>
       </w:tr>
@@ -804,8 +806,8 @@
         </w:rPr>
         <w:t xml:space="preserve"> property </w:t>
       </w:r>
-      <w:bookmarkStart w:id="2" w:name="OLE_LINK5"/>
-      <w:bookmarkStart w:id="3" w:name="OLE_LINK6"/>
+      <w:bookmarkStart w:id="3" w:name="OLE_LINK5"/>
+      <w:bookmarkStart w:id="4" w:name="OLE_LINK6"/>
       <w:r>
         <w:rPr>
           <w:b/>
@@ -819,8 +821,8 @@
         </w:rPr>
         <w:t xml:space="preserve"> </w:t>
       </w:r>
-      <w:bookmarkEnd w:id="2"/>
       <w:bookmarkEnd w:id="3"/>
+      <w:bookmarkEnd w:id="4"/>
       <w:r>
         <w:rPr>
           <w:noProof/>
@@ -895,8 +897,10 @@
                 <w:highlight w:val="white"/>
               </w:rPr>
             </w:pPr>
-            <w:bookmarkStart w:id="4" w:name="OLE_LINK3"/>
-            <w:bookmarkStart w:id="5" w:name="OLE_LINK4"/>
+            <w:bookmarkStart w:id="5" w:name="OLE_LINK3"/>
+            <w:bookmarkStart w:id="6" w:name="OLE_LINK4"/>
+            <w:bookmarkStart w:id="7" w:name="OLE_LINK8"/>
+            <w:bookmarkStart w:id="8" w:name="OLE_LINK29"/>
             <w:r>
               <w:rPr>
                 <w:rFonts w:ascii="Consolas" w:hAnsi="Consolas" w:cs="Consolas"/>
@@ -1307,8 +1311,8 @@
               </w:rPr>
               <w:t>(name, age, id, birthdate);</w:t>
             </w:r>
-            <w:bookmarkEnd w:id="4"/>
             <w:bookmarkEnd w:id="5"/>
+            <w:bookmarkEnd w:id="6"/>
           </w:p>
           <w:p>
             <w:pPr>
@@ -1379,6 +1383,8 @@
               </w:rPr>
               <w:t>.WriteLine(birthable.Birthdate);</w:t>
             </w:r>
+            <w:bookmarkEnd w:id="7"/>
+            <w:bookmarkEnd w:id="8"/>
           </w:p>
         </w:tc>
       </w:tr>
@@ -1627,14 +1633,14 @@
         </w:rPr>
         <w:t>"</w:t>
       </w:r>
-      <w:bookmarkStart w:id="6" w:name="__DdeLink__1766_1236768407"/>
+      <w:bookmarkStart w:id="9" w:name="__DdeLink__1766_1236768407"/>
       <w:r>
         <w:rPr>
           <w:b/>
         </w:rPr>
         <w:t>488-Spider</w:t>
       </w:r>
-      <w:bookmarkEnd w:id="6"/>
+      <w:bookmarkEnd w:id="9"/>
       <w:r>
         <w:rPr>
           <w:b/>
@@ -1686,16 +1692,16 @@
         </w:rPr>
         <w:t>print "</w:t>
       </w:r>
-      <w:bookmarkStart w:id="7" w:name="__DdeLink__1762_1236768407"/>
-      <w:bookmarkStart w:id="8" w:name="OLE_LINK9"/>
+      <w:bookmarkStart w:id="10" w:name="__DdeLink__1762_1236768407"/>
+      <w:bookmarkStart w:id="11" w:name="OLE_LINK9"/>
       <w:r>
         <w:rPr>
           <w:b/>
         </w:rPr>
         <w:t>Brakes!</w:t>
       </w:r>
-      <w:bookmarkEnd w:id="7"/>
-      <w:bookmarkEnd w:id="8"/>
+      <w:bookmarkEnd w:id="10"/>
+      <w:bookmarkEnd w:id="11"/>
       <w:r>
         <w:rPr>
           <w:b/>
@@ -1720,8 +1726,8 @@
         </w:rPr>
         <w:t>"</w:t>
       </w:r>
-      <w:bookmarkStart w:id="9" w:name="__DdeLink__1764_1236768407"/>
-      <w:bookmarkStart w:id="10" w:name="OLE_LINK10"/>
+      <w:bookmarkStart w:id="12" w:name="__DdeLink__1764_1236768407"/>
+      <w:bookmarkStart w:id="13" w:name="OLE_LINK10"/>
       <w:r>
         <w:rPr>
           <w:b/>
@@ -1735,8 +1741,8 @@
         </w:rPr>
         <w:t xml:space="preserve"> sA!</w:t>
       </w:r>
-      <w:bookmarkEnd w:id="9"/>
-      <w:bookmarkEnd w:id="10"/>
+      <w:bookmarkEnd w:id="12"/>
+      <w:bookmarkEnd w:id="13"/>
       <w:r>
         <w:rPr>
           <w:b/>
@@ -1786,23 +1792,15 @@
         <w:t>set the driver's name</w:t>
       </w:r>
       <w:r>
-        <w:t xml:space="preserve"> to the passed one in the input. After that, print the info. </w:t>
-      </w:r>
-      <w:proofErr w:type="gramStart"/>
-      <w:r>
-        <w:t>Take a look</w:t>
-      </w:r>
-      <w:proofErr w:type="gramEnd"/>
-      <w:r>
-        <w:t xml:space="preserve"> at the Examples to understand the task better.</w:t>
+        <w:t xml:space="preserve"> to the passed one in the input. After that, print the info. Take a look at the Examples to understand the task better.</w:t>
       </w:r>
     </w:p>
     <w:p>
       <w:pPr>
         <w:pStyle w:val="Heading3"/>
       </w:pPr>
-      <w:bookmarkStart w:id="11" w:name="__DdeLink__1787_1236768407"/>
-      <w:bookmarkEnd w:id="11"/>
+      <w:bookmarkStart w:id="14" w:name="__DdeLink__1787_1236768407"/>
+      <w:bookmarkEnd w:id="14"/>
       <w:r>
         <w:t>Input</w:t>
       </w:r>
@@ -2223,8 +2221,11 @@
                 <w:noProof/>
               </w:rPr>
             </w:pPr>
-            <w:bookmarkStart w:id="12" w:name="OLE_LINK11"/>
-            <w:bookmarkStart w:id="13" w:name="OLE_LINK12"/>
+            <w:bookmarkStart w:id="15" w:name="OLE_LINK11"/>
+            <w:bookmarkStart w:id="16" w:name="OLE_LINK12"/>
+            <w:bookmarkStart w:id="17" w:name="OLE_LINK34"/>
+            <w:bookmarkStart w:id="18" w:name="OLE_LINK35"/>
+            <w:bookmarkStart w:id="19" w:name="OLE_LINK36"/>
             <w:r>
               <w:rPr>
                 <w:rFonts w:ascii="Consolas" w:hAnsi="Consolas" w:cs="Consolas"/>
@@ -2232,15 +2233,54 @@
               </w:rPr>
               <w:t>488-Spider</w:t>
             </w:r>
-            <w:bookmarkEnd w:id="12"/>
-            <w:bookmarkEnd w:id="13"/>
-            <w:r>
-              <w:rPr>
-                <w:rFonts w:ascii="Consolas" w:hAnsi="Consolas" w:cs="Consolas"/>
-                <w:noProof/>
-              </w:rPr>
-              <w:t>/Brakes!/Zadu6avam sA!/Bat Giorgi</w:t>
-            </w:r>
+            <w:bookmarkEnd w:id="15"/>
+            <w:bookmarkEnd w:id="16"/>
+            <w:bookmarkEnd w:id="17"/>
+            <w:r>
+              <w:rPr>
+                <w:rFonts w:ascii="Consolas" w:hAnsi="Consolas" w:cs="Consolas"/>
+                <w:noProof/>
+              </w:rPr>
+              <w:t>/</w:t>
+            </w:r>
+            <w:bookmarkStart w:id="20" w:name="OLE_LINK30"/>
+            <w:bookmarkStart w:id="21" w:name="OLE_LINK31"/>
+            <w:r>
+              <w:rPr>
+                <w:rFonts w:ascii="Consolas" w:hAnsi="Consolas" w:cs="Consolas"/>
+                <w:noProof/>
+              </w:rPr>
+              <w:t>Brakes!</w:t>
+            </w:r>
+            <w:bookmarkEnd w:id="20"/>
+            <w:bookmarkEnd w:id="21"/>
+            <w:r>
+              <w:rPr>
+                <w:rFonts w:ascii="Consolas" w:hAnsi="Consolas" w:cs="Consolas"/>
+                <w:noProof/>
+              </w:rPr>
+              <w:t>/</w:t>
+            </w:r>
+            <w:bookmarkStart w:id="22" w:name="OLE_LINK32"/>
+            <w:bookmarkStart w:id="23" w:name="OLE_LINK33"/>
+            <w:r>
+              <w:rPr>
+                <w:rFonts w:ascii="Consolas" w:hAnsi="Consolas" w:cs="Consolas"/>
+                <w:noProof/>
+              </w:rPr>
+              <w:t>Zadu6avam sA!</w:t>
+            </w:r>
+            <w:bookmarkEnd w:id="22"/>
+            <w:bookmarkEnd w:id="23"/>
+            <w:r>
+              <w:rPr>
+                <w:rFonts w:ascii="Consolas" w:hAnsi="Consolas" w:cs="Consolas"/>
+                <w:noProof/>
+              </w:rPr>
+              <w:t>/Bat Giorgi</w:t>
+            </w:r>
+            <w:bookmarkEnd w:id="18"/>
+            <w:bookmarkEnd w:id="19"/>
           </w:p>
         </w:tc>
       </w:tr>
@@ -2316,6 +2356,7 @@
               <w:rPr>
                 <w:rFonts w:ascii="Consolas" w:hAnsi="Consolas" w:cs="Consolas"/>
                 <w:noProof/>
+                <w:lang w:val="de-DE"/>
               </w:rPr>
             </w:pPr>
             <w:r>
@@ -2323,6 +2364,7 @@
                 <w:rFonts w:ascii="Consolas" w:hAnsi="Consolas" w:cs="Consolas"/>
                 <w:bCs/>
                 <w:noProof/>
+                <w:lang w:val="de-DE"/>
               </w:rPr>
               <w:t>488-Spider/Brakes!/Zadu6avam sA!/Dinko</w:t>
             </w:r>
@@ -2659,12 +2701,12 @@
           <w:bCs/>
         </w:rPr>
       </w:pPr>
-      <w:bookmarkStart w:id="14" w:name="__DdeLink__585_916938617"/>
-      <w:bookmarkStart w:id="15" w:name="__DdeLink__581_916938617"/>
-      <w:bookmarkStart w:id="16" w:name="OLE_LINK13"/>
-      <w:bookmarkStart w:id="17" w:name="OLE_LINK14"/>
-      <w:bookmarkEnd w:id="14"/>
-      <w:bookmarkEnd w:id="15"/>
+      <w:bookmarkStart w:id="24" w:name="__DdeLink__585_916938617"/>
+      <w:bookmarkStart w:id="25" w:name="__DdeLink__581_916938617"/>
+      <w:bookmarkStart w:id="26" w:name="OLE_LINK13"/>
+      <w:bookmarkStart w:id="27" w:name="OLE_LINK14"/>
+      <w:bookmarkEnd w:id="24"/>
+      <w:bookmarkEnd w:id="25"/>
       <w:r>
         <w:rPr>
           <w:rFonts w:ascii="Consolas" w:hAnsi="Consolas"/>
@@ -2673,8 +2715,8 @@
         </w:rPr>
         <w:t xml:space="preserve">Calling... </w:t>
       </w:r>
-      <w:bookmarkEnd w:id="16"/>
-      <w:bookmarkEnd w:id="17"/>
+      <w:bookmarkEnd w:id="26"/>
+      <w:bookmarkEnd w:id="27"/>
       <w:r>
         <w:rPr>
           <w:rFonts w:ascii="Consolas" w:hAnsi="Consolas"/>
@@ -2727,9 +2769,9 @@
           <w:bCs/>
         </w:rPr>
       </w:pPr>
-      <w:bookmarkStart w:id="18" w:name="OLE_LINK15"/>
-      <w:bookmarkStart w:id="19" w:name="OLE_LINK16"/>
-      <w:bookmarkStart w:id="20" w:name="__DdeLink__583_916938617"/>
+      <w:bookmarkStart w:id="28" w:name="OLE_LINK15"/>
+      <w:bookmarkStart w:id="29" w:name="OLE_LINK16"/>
+      <w:bookmarkStart w:id="30" w:name="__DdeLink__583_916938617"/>
       <w:r>
         <w:rPr>
           <w:rFonts w:ascii="Consolas" w:hAnsi="Consolas"/>
@@ -2738,8 +2780,8 @@
         </w:rPr>
         <w:t xml:space="preserve">Browsing: </w:t>
       </w:r>
-      <w:bookmarkEnd w:id="18"/>
-      <w:bookmarkEnd w:id="19"/>
+      <w:bookmarkEnd w:id="28"/>
+      <w:bookmarkEnd w:id="29"/>
       <w:r>
         <w:rPr>
           <w:rFonts w:ascii="Consolas" w:hAnsi="Consolas"/>
@@ -2748,8 +2790,8 @@
         </w:rPr>
         <w:t>&lt;site&gt;</w:t>
       </w:r>
-      <w:bookmarkStart w:id="21" w:name="OLE_LINK17"/>
-      <w:bookmarkStart w:id="22" w:name="OLE_LINK18"/>
+      <w:bookmarkStart w:id="31" w:name="OLE_LINK17"/>
+      <w:bookmarkStart w:id="32" w:name="OLE_LINK18"/>
       <w:r>
         <w:rPr>
           <w:rFonts w:ascii="Consolas" w:hAnsi="Consolas"/>
@@ -2758,9 +2800,9 @@
         </w:rPr>
         <w:t>!</w:t>
       </w:r>
-      <w:bookmarkEnd w:id="20"/>
-      <w:bookmarkEnd w:id="21"/>
-      <w:bookmarkEnd w:id="22"/>
+      <w:bookmarkEnd w:id="30"/>
+      <w:bookmarkEnd w:id="31"/>
+      <w:bookmarkEnd w:id="32"/>
     </w:p>
     <w:p>
       <w:pPr>
@@ -2786,7 +2828,7 @@
         </w:rPr>
         <w:t xml:space="preserve"> "</w:t>
       </w:r>
-      <w:bookmarkStart w:id="23" w:name="__DdeLink__606_916938617"/>
+      <w:bookmarkStart w:id="33" w:name="__DdeLink__606_916938617"/>
       <w:r>
         <w:rPr>
           <w:b/>
@@ -2794,7 +2836,7 @@
         </w:rPr>
         <w:t>Invalid URL!</w:t>
       </w:r>
-      <w:bookmarkEnd w:id="23"/>
+      <w:bookmarkEnd w:id="33"/>
       <w:r>
         <w:rPr>
           <w:b/>
@@ -2828,7 +2870,25 @@
           <w:b/>
           <w:bCs/>
         </w:rPr>
-        <w:t>"Invalid number!"</w:t>
+        <w:t>"</w:t>
+      </w:r>
+      <w:bookmarkStart w:id="34" w:name="OLE_LINK37"/>
+      <w:bookmarkStart w:id="35" w:name="OLE_LINK38"/>
+      <w:r>
+        <w:rPr>
+          <w:b/>
+          <w:bCs/>
+        </w:rPr>
+        <w:t>Invalid number!</w:t>
+      </w:r>
+      <w:bookmarkEnd w:id="34"/>
+      <w:bookmarkEnd w:id="35"/>
+      <w:r>
+        <w:rPr>
+          <w:b/>
+          <w:bCs/>
+        </w:rPr>
+        <w:t>"</w:t>
       </w:r>
       <w:r>
         <w:t xml:space="preserve"> and continue to the next number.</w:t>
@@ -3006,7 +3066,15 @@
               <w:rPr>
                 <w:rFonts w:ascii="Consolas" w:hAnsi="Consolas" w:cs="Consolas"/>
               </w:rPr>
-              <w:t xml:space="preserve">http://softuni.bg http://youtube.com </w:t>
+              <w:t>http://softuni.bg http://youtub</w:t>
+            </w:r>
+            <w:bookmarkStart w:id="36" w:name="_GoBack"/>
+            <w:bookmarkEnd w:id="36"/>
+            <w:r>
+              <w:rPr>
+                <w:rFonts w:ascii="Consolas" w:hAnsi="Consolas" w:cs="Consolas"/>
+              </w:rPr>
+              <w:t xml:space="preserve">e.com </w:t>
             </w:r>
             <w:r>
               <w:rPr>
@@ -3092,6 +3160,8 @@
             <w:pPr>
               <w:spacing w:after="0" w:line="240" w:lineRule="auto"/>
             </w:pPr>
+            <w:bookmarkStart w:id="37" w:name="OLE_LINK39"/>
+            <w:bookmarkStart w:id="38" w:name="OLE_LINK40"/>
             <w:r>
               <w:rPr>
                 <w:rFonts w:ascii="Consolas" w:eastAsia="Courier New" w:hAnsi="Consolas" w:cs="Consolas"/>
@@ -3103,6 +3173,10 @@
             <w:pPr>
               <w:spacing w:after="0" w:line="240" w:lineRule="auto"/>
             </w:pPr>
+            <w:bookmarkStart w:id="39" w:name="OLE_LINK43"/>
+            <w:bookmarkStart w:id="40" w:name="OLE_LINK44"/>
+            <w:bookmarkEnd w:id="37"/>
+            <w:bookmarkEnd w:id="38"/>
             <w:r>
               <w:rPr>
                 <w:rFonts w:ascii="Consolas" w:eastAsia="Courier New" w:hAnsi="Consolas" w:cs="Consolas"/>
@@ -3110,6 +3184,8 @@
               <w:t>Browsing: http://softuni.bg!</w:t>
             </w:r>
           </w:p>
+          <w:bookmarkEnd w:id="39"/>
+          <w:bookmarkEnd w:id="40"/>
           <w:p>
             <w:pPr>
               <w:spacing w:after="0" w:line="240" w:lineRule="auto"/>
@@ -3125,12 +3201,16 @@
             <w:pPr>
               <w:spacing w:after="0" w:line="240" w:lineRule="auto"/>
             </w:pPr>
+            <w:bookmarkStart w:id="41" w:name="OLE_LINK41"/>
+            <w:bookmarkStart w:id="42" w:name="OLE_LINK42"/>
             <w:r>
               <w:rPr>
                 <w:rFonts w:ascii="Consolas" w:eastAsia="Courier New" w:hAnsi="Consolas" w:cs="Consolas"/>
               </w:rPr>
               <w:t>Invalid URL!</w:t>
             </w:r>
+            <w:bookmarkEnd w:id="41"/>
+            <w:bookmarkEnd w:id="42"/>
           </w:p>
         </w:tc>
       </w:tr>
@@ -3575,6 +3655,7 @@
                 <w:rFonts w:ascii="Consolas" w:hAnsi="Consolas" w:cs="Consolas"/>
                 <w:noProof/>
               </w:rPr>
+              <w:lastRenderedPageBreak/>
               <w:t>Toncho 31 7801211340</w:t>
             </w:r>
           </w:p>
@@ -4319,8 +4400,6 @@
               </w:rPr>
               <w:t>Citizen Kane 40 7409073566 07/09/1974</w:t>
             </w:r>
-            <w:bookmarkStart w:id="24" w:name="_GoBack"/>
-            <w:bookmarkEnd w:id="24"/>
           </w:p>
           <w:p>
             <w:pPr>
@@ -5439,8 +5518,8 @@
         </w:rPr>
         <w:t xml:space="preserve"> of the soldier. The corps can only be one of the following: </w:t>
       </w:r>
-      <w:bookmarkStart w:id="25" w:name="OLE_LINK19"/>
-      <w:bookmarkStart w:id="26" w:name="OLE_LINK20"/>
+      <w:bookmarkStart w:id="43" w:name="OLE_LINK19"/>
+      <w:bookmarkStart w:id="44" w:name="OLE_LINK20"/>
       <w:r>
         <w:rPr>
           <w:b/>
@@ -5448,16 +5527,16 @@
         </w:rPr>
         <w:t xml:space="preserve">Airforces </w:t>
       </w:r>
-      <w:bookmarkEnd w:id="25"/>
-      <w:bookmarkEnd w:id="26"/>
+      <w:bookmarkEnd w:id="43"/>
+      <w:bookmarkEnd w:id="44"/>
       <w:r>
         <w:rPr>
           <w:noProof/>
         </w:rPr>
         <w:t xml:space="preserve">or </w:t>
       </w:r>
-      <w:bookmarkStart w:id="27" w:name="OLE_LINK21"/>
-      <w:bookmarkStart w:id="28" w:name="OLE_LINK22"/>
+      <w:bookmarkStart w:id="45" w:name="OLE_LINK21"/>
+      <w:bookmarkStart w:id="46" w:name="OLE_LINK22"/>
       <w:r>
         <w:rPr>
           <w:b/>
@@ -5465,8 +5544,8 @@
         </w:rPr>
         <w:t>Marines</w:t>
       </w:r>
-      <w:bookmarkEnd w:id="27"/>
-      <w:bookmarkEnd w:id="28"/>
+      <w:bookmarkEnd w:id="45"/>
+      <w:bookmarkEnd w:id="46"/>
       <w:r>
         <w:rPr>
           <w:noProof/>
@@ -5624,8 +5703,8 @@
         </w:rPr>
         <w:t xml:space="preserve"> (</w:t>
       </w:r>
-      <w:bookmarkStart w:id="29" w:name="OLE_LINK23"/>
-      <w:bookmarkStart w:id="30" w:name="OLE_LINK24"/>
+      <w:bookmarkStart w:id="47" w:name="OLE_LINK23"/>
+      <w:bookmarkStart w:id="48" w:name="OLE_LINK24"/>
       <w:r>
         <w:rPr>
           <w:b/>
@@ -5640,16 +5719,16 @@
         </w:rPr>
         <w:t xml:space="preserve"> </w:t>
       </w:r>
-      <w:bookmarkEnd w:id="29"/>
-      <w:bookmarkEnd w:id="30"/>
+      <w:bookmarkEnd w:id="47"/>
+      <w:bookmarkEnd w:id="48"/>
       <w:r>
         <w:rPr>
           <w:noProof/>
         </w:rPr>
         <w:t xml:space="preserve">or </w:t>
       </w:r>
-      <w:bookmarkStart w:id="31" w:name="OLE_LINK25"/>
-      <w:bookmarkStart w:id="32" w:name="OLE_LINK26"/>
+      <w:bookmarkStart w:id="49" w:name="OLE_LINK25"/>
+      <w:bookmarkStart w:id="50" w:name="OLE_LINK26"/>
       <w:r>
         <w:rPr>
           <w:b/>
@@ -5658,8 +5737,8 @@
         </w:rPr>
         <w:t>Finished</w:t>
       </w:r>
-      <w:bookmarkEnd w:id="31"/>
-      <w:bookmarkEnd w:id="32"/>
+      <w:bookmarkEnd w:id="49"/>
+      <w:bookmarkEnd w:id="50"/>
       <w:r>
         <w:rPr>
           <w:noProof/>
@@ -5757,18 +5836,27 @@
         <w:rPr>
           <w:noProof/>
         </w:rPr>
-        <w:t xml:space="preserve"> for each class. (e.g. </w:t>
-      </w:r>
-      <w:r>
-        <w:rPr>
-          <w:b/>
-          <w:noProof/>
+        <w:t xml:space="preserve"> for each class. </w:t>
+      </w:r>
+      <w:r>
+        <w:rPr>
+          <w:noProof/>
+          <w:lang w:val="de-DE"/>
+        </w:rPr>
+        <w:t xml:space="preserve">(e.g. </w:t>
+      </w:r>
+      <w:r>
+        <w:rPr>
+          <w:b/>
+          <w:noProof/>
+          <w:lang w:val="de-DE"/>
         </w:rPr>
         <w:t>ISoldier</w:t>
       </w:r>
       <w:r>
         <w:rPr>
           <w:noProof/>
+          <w:lang w:val="de-DE"/>
         </w:rPr>
         <w:t xml:space="preserve">, </w:t>
       </w:r>
@@ -5776,19 +5864,14 @@
         <w:rPr>
           <w:b/>
           <w:noProof/>
-        </w:rPr>
-        <w:t>I</w:t>
-      </w:r>
-      <w:r>
-        <w:rPr>
-          <w:b/>
-          <w:noProof/>
-        </w:rPr>
-        <w:t>Private</w:t>
-      </w:r>
-      <w:r>
-        <w:rPr>
-          <w:noProof/>
+          <w:lang w:val="de-DE"/>
+        </w:rPr>
+        <w:t>IPrivate</w:t>
+      </w:r>
+      <w:r>
+        <w:rPr>
+          <w:noProof/>
+          <w:lang w:val="de-DE"/>
         </w:rPr>
         <w:t xml:space="preserve">, </w:t>
       </w:r>
@@ -5796,21 +5879,22 @@
         <w:rPr>
           <w:b/>
           <w:noProof/>
-        </w:rPr>
-        <w:t>I</w:t>
-      </w:r>
-      <w:r>
-        <w:rPr>
-          <w:b/>
-          <w:noProof/>
-        </w:rPr>
-        <w:t>LeutenantGeneral</w:t>
-      </w:r>
-      <w:r>
-        <w:rPr>
-          <w:noProof/>
-        </w:rPr>
-        <w:t xml:space="preserve">, etc.) The interfaces should hold their public properties and methods (e.g. </w:t>
+          <w:lang w:val="de-DE"/>
+        </w:rPr>
+        <w:t>ILeutenantGeneral</w:t>
+      </w:r>
+      <w:r>
+        <w:rPr>
+          <w:noProof/>
+          <w:lang w:val="de-DE"/>
+        </w:rPr>
+        <w:t xml:space="preserve">, etc.) </w:t>
+      </w:r>
+      <w:r>
+        <w:rPr>
+          <w:noProof/>
+        </w:rPr>
+        <w:t xml:space="preserve">The interfaces should hold their public properties and methods (e.g. </w:t>
       </w:r>
       <w:r>
         <w:rPr>
@@ -7585,15 +7669,7 @@
         <w:t>emove operations</w:t>
       </w:r>
       <w:r>
-        <w:t xml:space="preserve"> you </w:t>
-      </w:r>
-      <w:proofErr w:type="gramStart"/>
-      <w:r>
-        <w:t>have to</w:t>
-      </w:r>
-      <w:proofErr w:type="gramEnd"/>
-      <w:r>
-        <w:t xml:space="preserve"> call on each collection. In the same manner, as with the Add operations for each collection (except the </w:t>
+        <w:t xml:space="preserve"> you have to call on each collection. In the same manner, as with the Add operations for each collection (except the </w:t>
       </w:r>
       <w:r>
         <w:rPr>
@@ -7635,15 +7711,7 @@
         <w:t>The first line</w:t>
       </w:r>
       <w:r>
-        <w:t xml:space="preserve"> will contain a random amount of strings separated by spaces - the elements you </w:t>
-      </w:r>
-      <w:proofErr w:type="gramStart"/>
-      <w:r>
-        <w:t>have to</w:t>
-      </w:r>
-      <w:proofErr w:type="gramEnd"/>
-      <w:r>
-        <w:t xml:space="preserve"> </w:t>
+        <w:t xml:space="preserve"> will contain a random amount of strings separated by spaces - the elements you have to </w:t>
       </w:r>
       <w:r>
         <w:rPr>
@@ -8158,11 +8226,13 @@
               <w:spacing w:after="0"/>
               <w:rPr>
                 <w:rFonts w:ascii="Consolas" w:hAnsi="Consolas" w:cs="Consolas"/>
-              </w:rPr>
-            </w:pPr>
-            <w:r>
-              <w:rPr>
-                <w:rFonts w:ascii="Consolas" w:hAnsi="Consolas" w:cs="Consolas"/>
+                <w:lang w:val="de-DE"/>
+              </w:rPr>
+            </w:pPr>
+            <w:r>
+              <w:rPr>
+                <w:rFonts w:ascii="Consolas" w:hAnsi="Consolas" w:cs="Consolas"/>
+                <w:lang w:val="de-DE"/>
               </w:rPr>
               <w:t>0 1 2</w:t>
             </w:r>
@@ -8172,11 +8242,13 @@
               <w:spacing w:after="0"/>
               <w:rPr>
                 <w:rFonts w:ascii="Consolas" w:hAnsi="Consolas" w:cs="Consolas"/>
-              </w:rPr>
-            </w:pPr>
-            <w:r>
-              <w:rPr>
-                <w:rFonts w:ascii="Consolas" w:hAnsi="Consolas" w:cs="Consolas"/>
+                <w:lang w:val="de-DE"/>
+              </w:rPr>
+            </w:pPr>
+            <w:r>
+              <w:rPr>
+                <w:rFonts w:ascii="Consolas" w:hAnsi="Consolas" w:cs="Consolas"/>
+                <w:lang w:val="de-DE"/>
               </w:rPr>
               <w:t>0 0 0</w:t>
             </w:r>
@@ -8186,11 +8258,13 @@
               <w:spacing w:after="0"/>
               <w:rPr>
                 <w:rFonts w:ascii="Consolas" w:hAnsi="Consolas" w:cs="Consolas"/>
-              </w:rPr>
-            </w:pPr>
-            <w:r>
-              <w:rPr>
-                <w:rFonts w:ascii="Consolas" w:hAnsi="Consolas" w:cs="Consolas"/>
+                <w:lang w:val="de-DE"/>
+              </w:rPr>
+            </w:pPr>
+            <w:r>
+              <w:rPr>
+                <w:rFonts w:ascii="Consolas" w:hAnsi="Consolas" w:cs="Consolas"/>
+                <w:lang w:val="de-DE"/>
               </w:rPr>
               <w:lastRenderedPageBreak/>
               <w:t>0 0 0</w:t>
@@ -8202,12 +8276,14 @@
               <w:rPr>
                 <w:rFonts w:ascii="Consolas" w:hAnsi="Consolas" w:cs="Consolas"/>
                 <w:noProof/>
-              </w:rPr>
-            </w:pPr>
-            <w:r>
-              <w:rPr>
-                <w:rFonts w:ascii="Consolas" w:hAnsi="Consolas" w:cs="Consolas"/>
-                <w:noProof/>
+                <w:lang w:val="de-DE"/>
+              </w:rPr>
+            </w:pPr>
+            <w:r>
+              <w:rPr>
+                <w:rFonts w:ascii="Consolas" w:hAnsi="Consolas" w:cs="Consolas"/>
+                <w:noProof/>
+                <w:lang w:val="de-DE"/>
               </w:rPr>
               <w:t>banichka boza tutmanik</w:t>
             </w:r>
@@ -8218,12 +8294,14 @@
               <w:rPr>
                 <w:rFonts w:ascii="Consolas" w:hAnsi="Consolas" w:cs="Consolas"/>
                 <w:noProof/>
-              </w:rPr>
-            </w:pPr>
-            <w:r>
-              <w:rPr>
-                <w:rFonts w:ascii="Consolas" w:hAnsi="Consolas" w:cs="Consolas"/>
-                <w:noProof/>
+                <w:lang w:val="de-DE"/>
+              </w:rPr>
+            </w:pPr>
+            <w:r>
+              <w:rPr>
+                <w:rFonts w:ascii="Consolas" w:hAnsi="Consolas" w:cs="Consolas"/>
+                <w:noProof/>
+                <w:lang w:val="de-DE"/>
               </w:rPr>
               <w:t>tutmanik boza banichka</w:t>
             </w:r>
@@ -8798,8 +8876,8 @@
                 <w:noProof/>
               </w:rPr>
             </w:pPr>
-            <w:bookmarkStart w:id="33" w:name="OLE_LINK27"/>
-            <w:bookmarkStart w:id="34" w:name="OLE_LINK28"/>
+            <w:bookmarkStart w:id="51" w:name="OLE_LINK27"/>
+            <w:bookmarkStart w:id="52" w:name="OLE_LINK28"/>
             <w:r>
               <w:rPr>
                 <w:rFonts w:ascii="Consolas" w:hAnsi="Consolas" w:cs="Consolas"/>
@@ -8807,8 +8885,8 @@
               </w:rPr>
               <w:t xml:space="preserve">Mr/Ms/Mrs </w:t>
             </w:r>
-            <w:bookmarkEnd w:id="33"/>
-            <w:bookmarkEnd w:id="34"/>
+            <w:bookmarkEnd w:id="51"/>
+            <w:bookmarkEnd w:id="52"/>
             <w:r>
               <w:rPr>
                 <w:rFonts w:ascii="Consolas" w:hAnsi="Consolas" w:cs="Consolas"/>
@@ -9037,8 +9115,8 @@
     </w:p>
     <w:p/>
     <w:sectPr>
-      <w:headerReference w:type="default" r:id="rId10"/>
-      <w:footerReference w:type="default" r:id="rId11"/>
+      <w:headerReference w:type="default" r:id="rId11"/>
+      <w:footerReference w:type="default" r:id="rId12"/>
       <w:pgSz w:w="11909" w:h="16834" w:code="9"/>
       <w:pgMar w:top="567" w:right="737" w:bottom="1077" w:left="737" w:header="567" w:footer="794" w:gutter="0"/>
       <w:cols w:space="720"/>
@@ -9049,7 +9127,7 @@
 </file>
 
 <file path=word/endnotes.xml><?xml version="1.0" encoding="utf-8"?>
-<w:endnotes xmlns:wpc="http://schemas.microsoft.com/office/word/2010/wordprocessingCanvas" xmlns:cx="http://schemas.microsoft.com/office/drawing/2014/chartex" xmlns:cx1="http://schemas.microsoft.com/office/drawing/2015/9/8/chartex" xmlns:cx2="http://schemas.microsoft.com/office/drawing/2015/10/21/chartex" xmlns:cx3="http://schemas.microsoft.com/office/drawing/2016/5/9/chartex" xmlns:cx4="http://schemas.microsoft.com/office/drawing/2016/5/10/chartex" xmlns:cx5="http://schemas.microsoft.com/office/drawing/2016/5/11/chartex" xmlns:cx6="http://schemas.microsoft.com/office/drawing/2016/5/12/chartex" xmlns:cx7="http://schemas.microsoft.com/office/drawing/2016/5/13/chartex" xmlns:cx8="http://schemas.microsoft.com/office/drawing/2016/5/14/chartex" xmlns:mc="http://schemas.openxmlformats.org/markup-compatibility/2006" xmlns:aink="http://schemas.microsoft.com/office/drawing/2016/ink" xmlns:am3d="http://schemas.microsoft.com/office/drawing/2017/model3d" xmlns:o="urn:schemas-microsoft-com:office:office" xmlns:r="http://schemas.openxmlformats.org/officeDocument/2006/relationships" xmlns:m="http://schemas.openxmlformats.org/officeDocument/2006/math" xmlns:v="urn:schemas-microsoft-com:vml" xmlns:wp14="http://schemas.microsoft.com/office/word/2010/wordprocessingDrawing" xmlns:wp="http://schemas.openxmlformats.org/drawingml/2006/wordprocessingDrawing" xmlns:w10="urn:schemas-microsoft-com:office:word" xmlns:w="http://schemas.openxmlformats.org/wordprocessingml/2006/main" xmlns:w14="http://schemas.microsoft.com/office/word/2010/wordml" xmlns:w15="http://schemas.microsoft.com/office/word/2012/wordml" xmlns:w16cid="http://schemas.microsoft.com/office/word/2016/wordml/cid" xmlns:w16se="http://schemas.microsoft.com/office/word/2015/wordml/symex" xmlns:wpg="http://schemas.microsoft.com/office/word/2010/wordprocessingGroup" xmlns:wpi="http://schemas.microsoft.com/office/word/2010/wordprocessingInk" xmlns:wne="http://schemas.microsoft.com/office/word/2006/wordml" xmlns:wps="http://schemas.microsoft.com/office/word/2010/wordprocessingShape" mc:Ignorable="w14 w15 w16se w16cid wp14">
+<w:endnotes xmlns:wpc="http://schemas.microsoft.com/office/word/2010/wordprocessingCanvas" xmlns:mc="http://schemas.openxmlformats.org/markup-compatibility/2006" xmlns:o="urn:schemas-microsoft-com:office:office" xmlns:r="http://schemas.openxmlformats.org/officeDocument/2006/relationships" xmlns:m="http://schemas.openxmlformats.org/officeDocument/2006/math" xmlns:v="urn:schemas-microsoft-com:vml" xmlns:wp14="http://schemas.microsoft.com/office/word/2010/wordprocessingDrawing" xmlns:wp="http://schemas.openxmlformats.org/drawingml/2006/wordprocessingDrawing" xmlns:w10="urn:schemas-microsoft-com:office:word" xmlns:w="http://schemas.openxmlformats.org/wordprocessingml/2006/main" xmlns:w14="http://schemas.microsoft.com/office/word/2010/wordml" xmlns:wpg="http://schemas.microsoft.com/office/word/2010/wordprocessingGroup" xmlns:wpi="http://schemas.microsoft.com/office/word/2010/wordprocessingInk" xmlns:wne="http://schemas.microsoft.com/office/word/2006/wordml" xmlns:wps="http://schemas.microsoft.com/office/word/2010/wordprocessingShape" mc:Ignorable="w14 wp14">
   <w:endnote w:type="separator" w:id="-1">
     <w:p>
       <w:pPr>
@@ -9074,7 +9152,7 @@
 </file>
 
 <file path=word/footer1.xml><?xml version="1.0" encoding="utf-8"?>
-<w:ftr xmlns:wpc="http://schemas.microsoft.com/office/word/2010/wordprocessingCanvas" xmlns:cx="http://schemas.microsoft.com/office/drawing/2014/chartex" xmlns:cx1="http://schemas.microsoft.com/office/drawing/2015/9/8/chartex" xmlns:cx2="http://schemas.microsoft.com/office/drawing/2015/10/21/chartex" xmlns:cx3="http://schemas.microsoft.com/office/drawing/2016/5/9/chartex" xmlns:cx4="http://schemas.microsoft.com/office/drawing/2016/5/10/chartex" xmlns:cx5="http://schemas.microsoft.com/office/drawing/2016/5/11/chartex" xmlns:cx6="http://schemas.microsoft.com/office/drawing/2016/5/12/chartex" xmlns:cx7="http://schemas.microsoft.com/office/drawing/2016/5/13/chartex" xmlns:cx8="http://schemas.microsoft.com/office/drawing/2016/5/14/chartex" xmlns:mc="http://schemas.openxmlformats.org/markup-compatibility/2006" xmlns:aink="http://schemas.microsoft.com/office/drawing/2016/ink" xmlns:am3d="http://schemas.microsoft.com/office/drawing/2017/model3d" xmlns:o="urn:schemas-microsoft-com:office:office" xmlns:r="http://schemas.openxmlformats.org/officeDocument/2006/relationships" xmlns:m="http://schemas.openxmlformats.org/officeDocument/2006/math" xmlns:v="urn:schemas-microsoft-com:vml" xmlns:wp14="http://schemas.microsoft.com/office/word/2010/wordprocessingDrawing" xmlns:wp="http://schemas.openxmlformats.org/drawingml/2006/wordprocessingDrawing" xmlns:w10="urn:schemas-microsoft-com:office:word" xmlns:w="http://schemas.openxmlformats.org/wordprocessingml/2006/main" xmlns:w14="http://schemas.microsoft.com/office/word/2010/wordml" xmlns:w15="http://schemas.microsoft.com/office/word/2012/wordml" xmlns:w16cid="http://schemas.microsoft.com/office/word/2016/wordml/cid" xmlns:w16se="http://schemas.microsoft.com/office/word/2015/wordml/symex" xmlns:wpg="http://schemas.microsoft.com/office/word/2010/wordprocessingGroup" xmlns:wpi="http://schemas.microsoft.com/office/word/2010/wordprocessingInk" xmlns:wne="http://schemas.microsoft.com/office/word/2006/wordml" xmlns:wps="http://schemas.microsoft.com/office/word/2010/wordprocessingShape" mc:Ignorable="w14 w15 w16se w16cid wp14">
+<w:ftr xmlns:wpc="http://schemas.microsoft.com/office/word/2010/wordprocessingCanvas" xmlns:mc="http://schemas.openxmlformats.org/markup-compatibility/2006" xmlns:o="urn:schemas-microsoft-com:office:office" xmlns:r="http://schemas.openxmlformats.org/officeDocument/2006/relationships" xmlns:m="http://schemas.openxmlformats.org/officeDocument/2006/math" xmlns:v="urn:schemas-microsoft-com:vml" xmlns:wp14="http://schemas.microsoft.com/office/word/2010/wordprocessingDrawing" xmlns:wp="http://schemas.openxmlformats.org/drawingml/2006/wordprocessingDrawing" xmlns:w10="urn:schemas-microsoft-com:office:word" xmlns:w="http://schemas.openxmlformats.org/wordprocessingml/2006/main" xmlns:w14="http://schemas.microsoft.com/office/word/2010/wordml" xmlns:wpg="http://schemas.microsoft.com/office/word/2010/wordprocessingGroup" xmlns:wpi="http://schemas.microsoft.com/office/word/2010/wordprocessingInk" xmlns:wne="http://schemas.microsoft.com/office/word/2006/wordml" xmlns:wps="http://schemas.microsoft.com/office/word/2010/wordprocessingShape" mc:Ignorable="w14 wp14">
   <w:p>
     <w:pPr>
       <w:pStyle w:val="Footer"/>
@@ -9212,7 +9290,7 @@
             </wp:anchor>
           </w:drawing>
         </mc:Choice>
-        <mc:Fallback>
+        <mc:Fallback xmlns:w16se="http://schemas.microsoft.com/office/word/2015/wordml/symex" xmlns:w16cid="http://schemas.microsoft.com/office/word/2016/wordml/cid" xmlns:w15="http://schemas.microsoft.com/office/word/2012/wordml" xmlns:am3d="http://schemas.microsoft.com/office/drawing/2017/model3d" xmlns:aink="http://schemas.microsoft.com/office/drawing/2016/ink" xmlns:cx8="http://schemas.microsoft.com/office/drawing/2016/5/14/chartex" xmlns:cx7="http://schemas.microsoft.com/office/drawing/2016/5/13/chartex" xmlns:cx6="http://schemas.microsoft.com/office/drawing/2016/5/12/chartex" xmlns:cx5="http://schemas.microsoft.com/office/drawing/2016/5/11/chartex" xmlns:cx4="http://schemas.microsoft.com/office/drawing/2016/5/10/chartex" xmlns:cx3="http://schemas.microsoft.com/office/drawing/2016/5/9/chartex" xmlns:cx2="http://schemas.microsoft.com/office/drawing/2015/10/21/chartex" xmlns:cx1="http://schemas.microsoft.com/office/drawing/2015/9/8/chartex" xmlns:cx="http://schemas.microsoft.com/office/drawing/2014/chartex">
           <w:pict>
             <v:line w14:anchorId="3BB4506E" id="Straight Connector 19" o:spid="_x0000_s1026" style="position:absolute;flip:y;z-index:251660288;visibility:visible;mso-wrap-style:square;mso-width-percent:0;mso-height-percent:0;mso-wrap-distance-left:9pt;mso-wrap-distance-top:0;mso-wrap-distance-right:9pt;mso-wrap-distance-bottom:0;mso-position-horizontal:absolute;mso-position-horizontal-relative:text;mso-position-vertical:absolute;mso-position-vertical-relative:text;mso-width-percent:0;mso-height-percent:0;mso-width-relative:page;mso-height-relative:page" from="-.1pt,5.2pt" to="520.7pt,5.2pt" o:gfxdata="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" strokecolor="#f37123" strokeweight="1pt">
               <v:stroke endcap="round"/>
@@ -9337,7 +9415,7 @@
                                 <wp:extent cx="201930" cy="201930"/>
                                 <wp:effectExtent l="0" t="0" r="7620" b="7620"/>
                                 <wp:docPr id="12" name="Picture 12">
-                                  <a:hlinkClick xmlns:a="http://schemas.openxmlformats.org/drawingml/2006/main" r:id="rId1"/>
+                                  <a:hlinkClick xmlns:a="http://schemas.openxmlformats.org/drawingml/2006/main" r:id="rId3"/>
                                 </wp:docPr>
                                 <wp:cNvGraphicFramePr>
                                   <a:graphicFrameLocks xmlns:a="http://schemas.openxmlformats.org/drawingml/2006/main" noChangeAspect="1"/>
@@ -9347,7 +9425,7 @@
                                     <pic:pic xmlns:pic="http://schemas.openxmlformats.org/drawingml/2006/picture">
                                       <pic:nvPicPr>
                                         <pic:cNvPr id="0" name="Picture 19">
-                                          <a:hlinkClick r:id="rId1"/>
+                                          <a:hlinkClick r:id="rId3"/>
                                         </pic:cNvPr>
                                         <pic:cNvPicPr>
                                           <a:picLocks noChangeAspect="1" noChangeArrowheads="1"/>
@@ -9879,7 +9957,7 @@
             </wp:anchor>
           </w:drawing>
         </mc:Choice>
-        <mc:Fallback>
+        <mc:Fallback xmlns:w16se="http://schemas.microsoft.com/office/word/2015/wordml/symex" xmlns:w16cid="http://schemas.microsoft.com/office/word/2016/wordml/cid" xmlns:w15="http://schemas.microsoft.com/office/word/2012/wordml" xmlns:am3d="http://schemas.microsoft.com/office/drawing/2017/model3d" xmlns:aink="http://schemas.microsoft.com/office/drawing/2016/ink" xmlns:cx8="http://schemas.microsoft.com/office/drawing/2016/5/14/chartex" xmlns:cx7="http://schemas.microsoft.com/office/drawing/2016/5/13/chartex" xmlns:cx6="http://schemas.microsoft.com/office/drawing/2016/5/12/chartex" xmlns:cx5="http://schemas.microsoft.com/office/drawing/2016/5/11/chartex" xmlns:cx4="http://schemas.microsoft.com/office/drawing/2016/5/10/chartex" xmlns:cx3="http://schemas.microsoft.com/office/drawing/2016/5/9/chartex" xmlns:cx2="http://schemas.microsoft.com/office/drawing/2015/10/21/chartex" xmlns:cx1="http://schemas.microsoft.com/office/drawing/2015/9/8/chartex" xmlns:cx="http://schemas.microsoft.com/office/drawing/2014/chartex">
           <w:pict>
             <v:shapetype w14:anchorId="2074F399" id="_x0000_t202" coordsize="21600,21600" o:spt="202" path="m,l,21600r21600,l21600,xe">
               <v:stroke joinstyle="miter"/>
@@ -9958,7 +10036,7 @@
                           <wp:extent cx="201930" cy="201930"/>
                           <wp:effectExtent l="0" t="0" r="7620" b="7620"/>
                           <wp:docPr id="12" name="Picture 12">
-                            <a:hlinkClick xmlns:a="http://schemas.openxmlformats.org/drawingml/2006/main" r:id="rId3"/>
+                            <a:hlinkClick xmlns:a="http://schemas.openxmlformats.org/drawingml/2006/main" r:id="rId24"/>
                           </wp:docPr>
                           <wp:cNvGraphicFramePr>
                             <a:graphicFrameLocks xmlns:a="http://schemas.openxmlformats.org/drawingml/2006/main" noChangeAspect="1"/>
@@ -9968,14 +10046,14 @@
                               <pic:pic xmlns:pic="http://schemas.openxmlformats.org/drawingml/2006/picture">
                                 <pic:nvPicPr>
                                   <pic:cNvPr id="0" name="Picture 19">
-                                    <a:hlinkClick r:id="rId1"/>
+                                    <a:hlinkClick r:id="rId25"/>
                                   </pic:cNvPr>
                                   <pic:cNvPicPr>
                                     <a:picLocks noChangeAspect="1" noChangeArrowheads="1"/>
                                   </pic:cNvPicPr>
                                 </pic:nvPicPr>
                                 <pic:blipFill>
-                                  <a:blip r:embed="rId5">
+                                  <a:blip r:embed="rId26">
                                     <a:extLst>
                                       <a:ext uri="{28A0092B-C50C-407E-A947-70E740481C1C}">
                                         <a14:useLocalDpi xmlns:a14="http://schemas.microsoft.com/office/drawing/2010/main" val="0"/>
@@ -10032,7 +10110,7 @@
                           <wp:extent cx="201930" cy="201930"/>
                           <wp:effectExtent l="0" t="0" r="7620" b="7620"/>
                           <wp:docPr id="14" name="Picture 14">
-                            <a:hlinkClick xmlns:a="http://schemas.openxmlformats.org/drawingml/2006/main" r:id="rId6"/>
+                            <a:hlinkClick xmlns:a="http://schemas.openxmlformats.org/drawingml/2006/main" r:id="rId27"/>
                           </wp:docPr>
                           <wp:cNvGraphicFramePr>
                             <a:graphicFrameLocks xmlns:a="http://schemas.openxmlformats.org/drawingml/2006/main" noChangeAspect="1"/>
@@ -10042,14 +10120,14 @@
                               <pic:pic xmlns:pic="http://schemas.openxmlformats.org/drawingml/2006/picture">
                                 <pic:nvPicPr>
                                   <pic:cNvPr id="14" name="Picture 14">
-                                    <a:hlinkClick r:id="rId6"/>
+                                    <a:hlinkClick r:id="rId27"/>
                                   </pic:cNvPr>
                                   <pic:cNvPicPr>
                                     <a:picLocks noChangeAspect="1" noChangeArrowheads="1"/>
                                   </pic:cNvPicPr>
                                 </pic:nvPicPr>
                                 <pic:blipFill>
-                                  <a:blip r:embed="rId7">
+                                  <a:blip r:embed="rId28">
                                     <a:extLst>
                                       <a:ext uri="{28A0092B-C50C-407E-A947-70E740481C1C}">
                                         <a14:useLocalDpi xmlns:a14="http://schemas.microsoft.com/office/drawing/2010/main" val="0"/>
@@ -10098,7 +10176,7 @@
                           <wp:extent cx="201930" cy="201930"/>
                           <wp:effectExtent l="0" t="0" r="7620" b="7620"/>
                           <wp:docPr id="18" name="Picture 18" title="Software University @ Facebook">
-                            <a:hlinkClick xmlns:a="http://schemas.openxmlformats.org/drawingml/2006/main" r:id="rId8"/>
+                            <a:hlinkClick xmlns:a="http://schemas.openxmlformats.org/drawingml/2006/main" r:id="rId29"/>
                           </wp:docPr>
                           <wp:cNvGraphicFramePr/>
                           <a:graphic xmlns:a="http://schemas.openxmlformats.org/drawingml/2006/main">
@@ -10106,12 +10184,12 @@
                               <pic:pic xmlns:pic="http://schemas.openxmlformats.org/drawingml/2006/picture">
                                 <pic:nvPicPr>
                                   <pic:cNvPr id="18" name="Picture 18" title="Software University @ Facebook">
-                                    <a:hlinkClick r:id="rId8"/>
+                                    <a:hlinkClick r:id="rId29"/>
                                   </pic:cNvPr>
                                   <pic:cNvPicPr/>
                                 </pic:nvPicPr>
                                 <pic:blipFill>
-                                  <a:blip r:embed="rId9"/>
+                                  <a:blip r:embed="rId30"/>
                                   <a:stretch>
                                     <a:fillRect/>
                                   </a:stretch>
@@ -10149,7 +10227,7 @@
                           <wp:extent cx="201930" cy="201930"/>
                           <wp:effectExtent l="0" t="0" r="7620" b="7620"/>
                           <wp:docPr id="15" name="Picture 15" title="Software University @ Twitter">
-                            <a:hlinkClick xmlns:a="http://schemas.openxmlformats.org/drawingml/2006/main" r:id="rId10"/>
+                            <a:hlinkClick xmlns:a="http://schemas.openxmlformats.org/drawingml/2006/main" r:id="rId31"/>
                           </wp:docPr>
                           <wp:cNvGraphicFramePr/>
                           <a:graphic xmlns:a="http://schemas.openxmlformats.org/drawingml/2006/main">
@@ -10157,12 +10235,12 @@
                               <pic:pic xmlns:pic="http://schemas.openxmlformats.org/drawingml/2006/picture">
                                 <pic:nvPicPr>
                                   <pic:cNvPr id="15" name="Picture 15" title="Software University @ Twitter">
-                                    <a:hlinkClick r:id="rId10"/>
+                                    <a:hlinkClick r:id="rId31"/>
                                   </pic:cNvPr>
                                   <pic:cNvPicPr/>
                                 </pic:nvPicPr>
                                 <pic:blipFill>
-                                  <a:blip r:embed="rId11"/>
+                                  <a:blip r:embed="rId32"/>
                                   <a:stretch>
                                     <a:fillRect/>
                                   </a:stretch>
@@ -10200,7 +10278,7 @@
                           <wp:extent cx="201930" cy="201930"/>
                           <wp:effectExtent l="0" t="0" r="7620" b="7620"/>
                           <wp:docPr id="13" name="Picture 13" title="Software University @ YouTube">
-                            <a:hlinkClick xmlns:a="http://schemas.openxmlformats.org/drawingml/2006/main" r:id="rId12"/>
+                            <a:hlinkClick xmlns:a="http://schemas.openxmlformats.org/drawingml/2006/main" r:id="rId33"/>
                           </wp:docPr>
                           <wp:cNvGraphicFramePr/>
                           <a:graphic xmlns:a="http://schemas.openxmlformats.org/drawingml/2006/main">
@@ -10208,12 +10286,12 @@
                               <pic:pic xmlns:pic="http://schemas.openxmlformats.org/drawingml/2006/picture">
                                 <pic:nvPicPr>
                                   <pic:cNvPr id="13" name="Picture 13" title="Software University @ YouTube">
-                                    <a:hlinkClick r:id="rId12"/>
+                                    <a:hlinkClick r:id="rId33"/>
                                   </pic:cNvPr>
                                   <pic:cNvPicPr/>
                                 </pic:nvPicPr>
                                 <pic:blipFill>
-                                  <a:blip r:embed="rId13"/>
+                                  <a:blip r:embed="rId34"/>
                                   <a:stretch>
                                     <a:fillRect/>
                                   </a:stretch>
@@ -10251,7 +10329,7 @@
                           <wp:extent cx="201930" cy="201930"/>
                           <wp:effectExtent l="0" t="0" r="7620" b="7620"/>
                           <wp:docPr id="11" name="Picture 11">
-                            <a:hlinkClick xmlns:a="http://schemas.openxmlformats.org/drawingml/2006/main" r:id="rId14"/>
+                            <a:hlinkClick xmlns:a="http://schemas.openxmlformats.org/drawingml/2006/main" r:id="rId35"/>
                           </wp:docPr>
                           <wp:cNvGraphicFramePr>
                             <a:graphicFrameLocks xmlns:a="http://schemas.openxmlformats.org/drawingml/2006/main" noChangeAspect="1"/>
@@ -10261,14 +10339,14 @@
                               <pic:pic xmlns:pic="http://schemas.openxmlformats.org/drawingml/2006/picture">
                                 <pic:nvPicPr>
                                   <pic:cNvPr id="0" name="Picture 12">
-                                    <a:hlinkClick r:id="rId14"/>
+                                    <a:hlinkClick r:id="rId35"/>
                                   </pic:cNvPr>
                                   <pic:cNvPicPr>
                                     <a:picLocks noChangeAspect="1" noChangeArrowheads="1"/>
                                   </pic:cNvPicPr>
                                 </pic:nvPicPr>
                                 <pic:blipFill>
-                                  <a:blip r:embed="rId15">
+                                  <a:blip r:embed="rId36">
                                     <a:extLst>
                                       <a:ext uri="{28A0092B-C50C-407E-A947-70E740481C1C}">
                                         <a14:useLocalDpi xmlns:a14="http://schemas.microsoft.com/office/drawing/2010/main" val="0"/>
@@ -10317,7 +10395,7 @@
                           <wp:extent cx="198120" cy="198120"/>
                           <wp:effectExtent l="0" t="0" r="0" b="0"/>
                           <wp:docPr id="10" name="Picture 10">
-                            <a:hlinkClick xmlns:a="http://schemas.openxmlformats.org/drawingml/2006/main" r:id="rId16"/>
+                            <a:hlinkClick xmlns:a="http://schemas.openxmlformats.org/drawingml/2006/main" r:id="rId37"/>
                           </wp:docPr>
                           <wp:cNvGraphicFramePr>
                             <a:graphicFrameLocks xmlns:a="http://schemas.openxmlformats.org/drawingml/2006/main" noChangeAspect="1"/>
@@ -10327,14 +10405,14 @@
                               <pic:pic xmlns:pic="http://schemas.openxmlformats.org/drawingml/2006/picture">
                                 <pic:nvPicPr>
                                   <pic:cNvPr id="10" name="Picture 10">
-                                    <a:hlinkClick r:id="rId16"/>
+                                    <a:hlinkClick r:id="rId37"/>
                                   </pic:cNvPr>
                                   <pic:cNvPicPr>
                                     <a:picLocks noChangeAspect="1" noChangeArrowheads="1"/>
                                   </pic:cNvPicPr>
                                 </pic:nvPicPr>
                                 <pic:blipFill>
-                                  <a:blip r:embed="rId17">
+                                  <a:blip r:embed="rId38">
                                     <a:extLst>
                                       <a:ext uri="{28A0092B-C50C-407E-A947-70E740481C1C}">
                                         <a14:useLocalDpi xmlns:a14="http://schemas.microsoft.com/office/drawing/2010/main" val="0"/>
@@ -10383,7 +10461,7 @@
                           <wp:extent cx="201930" cy="201930"/>
                           <wp:effectExtent l="0" t="0" r="7620" b="7620"/>
                           <wp:docPr id="9" name="Picture 9">
-                            <a:hlinkClick xmlns:a="http://schemas.openxmlformats.org/drawingml/2006/main" r:id="rId18"/>
+                            <a:hlinkClick xmlns:a="http://schemas.openxmlformats.org/drawingml/2006/main" r:id="rId39"/>
                           </wp:docPr>
                           <wp:cNvGraphicFramePr>
                             <a:graphicFrameLocks xmlns:a="http://schemas.openxmlformats.org/drawingml/2006/main" noChangeAspect="1"/>
@@ -10393,14 +10471,14 @@
                               <pic:pic xmlns:pic="http://schemas.openxmlformats.org/drawingml/2006/picture">
                                 <pic:nvPicPr>
                                   <pic:cNvPr id="0" name="Picture 9">
-                                    <a:hlinkClick r:id="rId18"/>
+                                    <a:hlinkClick r:id="rId39"/>
                                   </pic:cNvPr>
                                   <pic:cNvPicPr>
                                     <a:picLocks noChangeAspect="1" noChangeArrowheads="1"/>
                                   </pic:cNvPicPr>
                                 </pic:nvPicPr>
                                 <pic:blipFill>
-                                  <a:blip r:embed="rId19">
+                                  <a:blip r:embed="rId40">
                                     <a:extLst>
                                       <a:ext uri="{28A0092B-C50C-407E-A947-70E740481C1C}">
                                         <a14:useLocalDpi xmlns:a14="http://schemas.microsoft.com/office/drawing/2010/main" val="0"/>
@@ -10449,7 +10527,7 @@
                           <wp:extent cx="201930" cy="201930"/>
                           <wp:effectExtent l="0" t="0" r="7620" b="7620"/>
                           <wp:docPr id="8" name="Picture 8" title="Software University: Email Us">
-                            <a:hlinkClick xmlns:a="http://schemas.openxmlformats.org/drawingml/2006/main" r:id="rId20"/>
+                            <a:hlinkClick xmlns:a="http://schemas.openxmlformats.org/drawingml/2006/main" r:id="rId41"/>
                           </wp:docPr>
                           <wp:cNvGraphicFramePr/>
                           <a:graphic xmlns:a="http://schemas.openxmlformats.org/drawingml/2006/main">
@@ -10457,12 +10535,12 @@
                               <pic:pic xmlns:pic="http://schemas.openxmlformats.org/drawingml/2006/picture">
                                 <pic:nvPicPr>
                                   <pic:cNvPr id="8" name="Picture 8" title="Software University: Email Us">
-                                    <a:hlinkClick r:id="rId20"/>
+                                    <a:hlinkClick r:id="rId41"/>
                                   </pic:cNvPr>
                                   <pic:cNvPicPr/>
                                 </pic:nvPicPr>
                                 <pic:blipFill>
-                                  <a:blip r:embed="rId21"/>
+                                  <a:blip r:embed="rId42"/>
                                   <a:stretch>
                                     <a:fillRect/>
                                   </a:stretch>
@@ -10576,7 +10654,7 @@
             </wp:anchor>
           </w:drawing>
         </mc:Choice>
-        <mc:Fallback>
+        <mc:Fallback xmlns:w16se="http://schemas.microsoft.com/office/word/2015/wordml/symex" xmlns:w16cid="http://schemas.microsoft.com/office/word/2016/wordml/cid" xmlns:w15="http://schemas.microsoft.com/office/word/2012/wordml" xmlns:am3d="http://schemas.microsoft.com/office/drawing/2017/model3d" xmlns:aink="http://schemas.microsoft.com/office/drawing/2016/ink" xmlns:cx8="http://schemas.microsoft.com/office/drawing/2016/5/14/chartex" xmlns:cx7="http://schemas.microsoft.com/office/drawing/2016/5/13/chartex" xmlns:cx6="http://schemas.microsoft.com/office/drawing/2016/5/12/chartex" xmlns:cx5="http://schemas.microsoft.com/office/drawing/2016/5/11/chartex" xmlns:cx4="http://schemas.microsoft.com/office/drawing/2016/5/10/chartex" xmlns:cx3="http://schemas.microsoft.com/office/drawing/2016/5/9/chartex" xmlns:cx2="http://schemas.microsoft.com/office/drawing/2015/10/21/chartex" xmlns:cx1="http://schemas.microsoft.com/office/drawing/2015/9/8/chartex" xmlns:cx="http://schemas.microsoft.com/office/drawing/2014/chartex">
           <w:pict>
             <v:shape w14:anchorId="41B1E642" id="Text Box 6" o:spid="_x0000_s1027" type="#_x0000_t202" style="position:absolute;margin-left:125.15pt;margin-top:26.95pt;width:44.85pt;height:15.75pt;z-index:251662336;visibility:visible;mso-wrap-style:square;mso-width-percent:0;mso-height-percent:0;mso-wrap-distance-left:9pt;mso-wrap-distance-top:0;mso-wrap-distance-right:9pt;mso-wrap-distance-bottom:0;mso-position-horizontal:absolute;mso-position-horizontal-relative:text;mso-position-vertical:absolute;mso-position-vertical-relative:text;mso-width-percent:0;mso-height-percent:0;mso-width-relative:page;mso-height-relative:page;v-text-anchor:middle" o:gfxdata="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" filled="f" stroked="f" strokeweight=".5pt">
               <v:textbox inset=".5mm,0,0,0">
@@ -10697,7 +10775,7 @@
                               <w:sz w:val="18"/>
                               <w:szCs w:val="18"/>
                             </w:rPr>
-                            <w:t>9</w:t>
+                            <w:t>3</w:t>
                           </w:r>
                           <w:r>
                             <w:rPr>
@@ -10772,7 +10850,11 @@
         </mc:Choice>
         <mc:Fallback>
           <w:pict>
-            <v:shape w14:anchorId="60DB5C39" id="Text Box 4" o:spid="_x0000_s1028" type="#_x0000_t202" style="position:absolute;margin-left:444.65pt;margin-top:26.95pt;width:70.9pt;height:15.9pt;z-index:251663360;visibility:visible;mso-wrap-style:square;mso-width-percent:0;mso-height-percent:0;mso-wrap-distance-left:9pt;mso-wrap-distance-top:0;mso-wrap-distance-right:9pt;mso-wrap-distance-bottom:0;mso-position-horizontal:absolute;mso-position-horizontal-relative:text;mso-position-vertical:absolute;mso-position-vertical-relative:text;mso-width-percent:0;mso-height-percent:0;mso-width-relative:page;mso-height-relative:page;v-text-anchor:middle" o:gfxdata="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" filled="f" stroked="f" strokeweight=".5pt">
+            <v:shapetype id="_x0000_t202" coordsize="21600,21600" o:spt="202" path="m,l,21600r21600,l21600,xe">
+              <v:stroke joinstyle="miter"/>
+              <v:path gradientshapeok="t" o:connecttype="rect"/>
+            </v:shapetype>
+            <v:shape id="Text Box 4" o:spid="_x0000_s1028" type="#_x0000_t202" style="position:absolute;margin-left:444.65pt;margin-top:26.95pt;width:70.9pt;height:15.9pt;z-index:251663360;visibility:visible;mso-wrap-style:square;mso-width-percent:0;mso-height-percent:0;mso-wrap-distance-left:9pt;mso-wrap-distance-top:0;mso-wrap-distance-right:9pt;mso-wrap-distance-bottom:0;mso-position-horizontal:absolute;mso-position-horizontal-relative:text;mso-position-vertical:absolute;mso-position-vertical-relative:text;mso-width-percent:0;mso-height-percent:0;mso-width-relative:page;mso-height-relative:page;v-text-anchor:middle" o:gfxdata="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" filled="f" stroked="f" strokeweight=".5pt">
               <v:textbox inset="0,0,0,0">
                 <w:txbxContent>
                   <w:p>
@@ -10818,7 +10900,7 @@
                         <w:sz w:val="18"/>
                         <w:szCs w:val="18"/>
                       </w:rPr>
-                      <w:t>9</w:t>
+                      <w:t>3</w:t>
                     </w:r>
                     <w:r>
                       <w:rPr>
@@ -10883,7 +10965,7 @@
 </file>
 
 <file path=word/footnotes.xml><?xml version="1.0" encoding="utf-8"?>
-<w:footnotes xmlns:wpc="http://schemas.microsoft.com/office/word/2010/wordprocessingCanvas" xmlns:cx="http://schemas.microsoft.com/office/drawing/2014/chartex" xmlns:cx1="http://schemas.microsoft.com/office/drawing/2015/9/8/chartex" xmlns:cx2="http://schemas.microsoft.com/office/drawing/2015/10/21/chartex" xmlns:cx3="http://schemas.microsoft.com/office/drawing/2016/5/9/chartex" xmlns:cx4="http://schemas.microsoft.com/office/drawing/2016/5/10/chartex" xmlns:cx5="http://schemas.microsoft.com/office/drawing/2016/5/11/chartex" xmlns:cx6="http://schemas.microsoft.com/office/drawing/2016/5/12/chartex" xmlns:cx7="http://schemas.microsoft.com/office/drawing/2016/5/13/chartex" xmlns:cx8="http://schemas.microsoft.com/office/drawing/2016/5/14/chartex" xmlns:mc="http://schemas.openxmlformats.org/markup-compatibility/2006" xmlns:aink="http://schemas.microsoft.com/office/drawing/2016/ink" xmlns:am3d="http://schemas.microsoft.com/office/drawing/2017/model3d" xmlns:o="urn:schemas-microsoft-com:office:office" xmlns:r="http://schemas.openxmlformats.org/officeDocument/2006/relationships" xmlns:m="http://schemas.openxmlformats.org/officeDocument/2006/math" xmlns:v="urn:schemas-microsoft-com:vml" xmlns:wp14="http://schemas.microsoft.com/office/word/2010/wordprocessingDrawing" xmlns:wp="http://schemas.openxmlformats.org/drawingml/2006/wordprocessingDrawing" xmlns:w10="urn:schemas-microsoft-com:office:word" xmlns:w="http://schemas.openxmlformats.org/wordprocessingml/2006/main" xmlns:w14="http://schemas.microsoft.com/office/word/2010/wordml" xmlns:w15="http://schemas.microsoft.com/office/word/2012/wordml" xmlns:w16cid="http://schemas.microsoft.com/office/word/2016/wordml/cid" xmlns:w16se="http://schemas.microsoft.com/office/word/2015/wordml/symex" xmlns:wpg="http://schemas.microsoft.com/office/word/2010/wordprocessingGroup" xmlns:wpi="http://schemas.microsoft.com/office/word/2010/wordprocessingInk" xmlns:wne="http://schemas.microsoft.com/office/word/2006/wordml" xmlns:wps="http://schemas.microsoft.com/office/word/2010/wordprocessingShape" mc:Ignorable="w14 w15 w16se w16cid wp14">
+<w:footnotes xmlns:wpc="http://schemas.microsoft.com/office/word/2010/wordprocessingCanvas" xmlns:mc="http://schemas.openxmlformats.org/markup-compatibility/2006" xmlns:o="urn:schemas-microsoft-com:office:office" xmlns:r="http://schemas.openxmlformats.org/officeDocument/2006/relationships" xmlns:m="http://schemas.openxmlformats.org/officeDocument/2006/math" xmlns:v="urn:schemas-microsoft-com:vml" xmlns:wp14="http://schemas.microsoft.com/office/word/2010/wordprocessingDrawing" xmlns:wp="http://schemas.openxmlformats.org/drawingml/2006/wordprocessingDrawing" xmlns:w10="urn:schemas-microsoft-com:office:word" xmlns:w="http://schemas.openxmlformats.org/wordprocessingml/2006/main" xmlns:w14="http://schemas.microsoft.com/office/word/2010/wordml" xmlns:wpg="http://schemas.microsoft.com/office/word/2010/wordprocessingGroup" xmlns:wpi="http://schemas.microsoft.com/office/word/2010/wordprocessingInk" xmlns:wne="http://schemas.microsoft.com/office/word/2006/wordml" xmlns:wps="http://schemas.microsoft.com/office/word/2010/wordprocessingShape" mc:Ignorable="w14 wp14">
   <w:footnote w:type="separator" w:id="-1">
     <w:p>
       <w:pPr>
@@ -10908,7 +10990,7 @@
 </file>
 
 <file path=word/header1.xml><?xml version="1.0" encoding="utf-8"?>
-<w:hdr xmlns:wpc="http://schemas.microsoft.com/office/word/2010/wordprocessingCanvas" xmlns:cx="http://schemas.microsoft.com/office/drawing/2014/chartex" xmlns:cx1="http://schemas.microsoft.com/office/drawing/2015/9/8/chartex" xmlns:cx2="http://schemas.microsoft.com/office/drawing/2015/10/21/chartex" xmlns:cx3="http://schemas.microsoft.com/office/drawing/2016/5/9/chartex" xmlns:cx4="http://schemas.microsoft.com/office/drawing/2016/5/10/chartex" xmlns:cx5="http://schemas.microsoft.com/office/drawing/2016/5/11/chartex" xmlns:cx6="http://schemas.microsoft.com/office/drawing/2016/5/12/chartex" xmlns:cx7="http://schemas.microsoft.com/office/drawing/2016/5/13/chartex" xmlns:cx8="http://schemas.microsoft.com/office/drawing/2016/5/14/chartex" xmlns:mc="http://schemas.openxmlformats.org/markup-compatibility/2006" xmlns:aink="http://schemas.microsoft.com/office/drawing/2016/ink" xmlns:am3d="http://schemas.microsoft.com/office/drawing/2017/model3d" xmlns:o="urn:schemas-microsoft-com:office:office" xmlns:r="http://schemas.openxmlformats.org/officeDocument/2006/relationships" xmlns:m="http://schemas.openxmlformats.org/officeDocument/2006/math" xmlns:v="urn:schemas-microsoft-com:vml" xmlns:wp14="http://schemas.microsoft.com/office/word/2010/wordprocessingDrawing" xmlns:wp="http://schemas.openxmlformats.org/drawingml/2006/wordprocessingDrawing" xmlns:w10="urn:schemas-microsoft-com:office:word" xmlns:w="http://schemas.openxmlformats.org/wordprocessingml/2006/main" xmlns:w14="http://schemas.microsoft.com/office/word/2010/wordml" xmlns:w15="http://schemas.microsoft.com/office/word/2012/wordml" xmlns:w16cid="http://schemas.microsoft.com/office/word/2016/wordml/cid" xmlns:w16se="http://schemas.microsoft.com/office/word/2015/wordml/symex" xmlns:wpg="http://schemas.microsoft.com/office/word/2010/wordprocessingGroup" xmlns:wpi="http://schemas.microsoft.com/office/word/2010/wordprocessingInk" xmlns:wne="http://schemas.microsoft.com/office/word/2006/wordml" xmlns:wps="http://schemas.microsoft.com/office/word/2010/wordprocessingShape" mc:Ignorable="w14 w15 w16se w16cid wp14">
+<w:hdr xmlns:wpc="http://schemas.microsoft.com/office/word/2010/wordprocessingCanvas" xmlns:mc="http://schemas.openxmlformats.org/markup-compatibility/2006" xmlns:o="urn:schemas-microsoft-com:office:office" xmlns:r="http://schemas.openxmlformats.org/officeDocument/2006/relationships" xmlns:m="http://schemas.openxmlformats.org/officeDocument/2006/math" xmlns:v="urn:schemas-microsoft-com:vml" xmlns:wp14="http://schemas.microsoft.com/office/word/2010/wordprocessingDrawing" xmlns:wp="http://schemas.openxmlformats.org/drawingml/2006/wordprocessingDrawing" xmlns:w10="urn:schemas-microsoft-com:office:word" xmlns:w="http://schemas.openxmlformats.org/wordprocessingml/2006/main" xmlns:w14="http://schemas.microsoft.com/office/word/2010/wordml" xmlns:wpg="http://schemas.microsoft.com/office/word/2010/wordprocessingGroup" xmlns:wpi="http://schemas.microsoft.com/office/word/2010/wordprocessingInk" xmlns:wne="http://schemas.microsoft.com/office/word/2006/wordml" xmlns:wps="http://schemas.microsoft.com/office/word/2010/wordprocessingShape" mc:Ignorable="w14 wp14">
   <w:p>
     <w:pPr>
       <w:pStyle w:val="Header"/>
@@ -10919,8 +11001,8 @@
 </file>
 
 <file path=word/numbering.xml><?xml version="1.0" encoding="utf-8"?>
-<w:numbering xmlns:wpc="http://schemas.microsoft.com/office/word/2010/wordprocessingCanvas" xmlns:cx="http://schemas.microsoft.com/office/drawing/2014/chartex" xmlns:cx1="http://schemas.microsoft.com/office/drawing/2015/9/8/chartex" xmlns:cx2="http://schemas.microsoft.com/office/drawing/2015/10/21/chartex" xmlns:cx3="http://schemas.microsoft.com/office/drawing/2016/5/9/chartex" xmlns:cx4="http://schemas.microsoft.com/office/drawing/2016/5/10/chartex" xmlns:cx5="http://schemas.microsoft.com/office/drawing/2016/5/11/chartex" xmlns:cx6="http://schemas.microsoft.com/office/drawing/2016/5/12/chartex" xmlns:cx7="http://schemas.microsoft.com/office/drawing/2016/5/13/chartex" xmlns:cx8="http://schemas.microsoft.com/office/drawing/2016/5/14/chartex" xmlns:mc="http://schemas.openxmlformats.org/markup-compatibility/2006" xmlns:aink="http://schemas.microsoft.com/office/drawing/2016/ink" xmlns:am3d="http://schemas.microsoft.com/office/drawing/2017/model3d" xmlns:o="urn:schemas-microsoft-com:office:office" xmlns:r="http://schemas.openxmlformats.org/officeDocument/2006/relationships" xmlns:m="http://schemas.openxmlformats.org/officeDocument/2006/math" xmlns:v="urn:schemas-microsoft-com:vml" xmlns:wp14="http://schemas.microsoft.com/office/word/2010/wordprocessingDrawing" xmlns:wp="http://schemas.openxmlformats.org/drawingml/2006/wordprocessingDrawing" xmlns:w10="urn:schemas-microsoft-com:office:word" xmlns:w="http://schemas.openxmlformats.org/wordprocessingml/2006/main" xmlns:w14="http://schemas.microsoft.com/office/word/2010/wordml" xmlns:w15="http://schemas.microsoft.com/office/word/2012/wordml" xmlns:w16cid="http://schemas.microsoft.com/office/word/2016/wordml/cid" xmlns:w16se="http://schemas.microsoft.com/office/word/2015/wordml/symex" xmlns:wpg="http://schemas.microsoft.com/office/word/2010/wordprocessingGroup" xmlns:wpi="http://schemas.microsoft.com/office/word/2010/wordprocessingInk" xmlns:wne="http://schemas.microsoft.com/office/word/2006/wordml" xmlns:wps="http://schemas.microsoft.com/office/word/2010/wordprocessingShape" mc:Ignorable="w14 w15 w16se w16cid wp14">
-  <w:abstractNum w:abstractNumId="0" w15:restartNumberingAfterBreak="0">
+<w:numbering xmlns:wpc="http://schemas.microsoft.com/office/word/2010/wordprocessingCanvas" xmlns:mc="http://schemas.openxmlformats.org/markup-compatibility/2006" xmlns:o="urn:schemas-microsoft-com:office:office" xmlns:r="http://schemas.openxmlformats.org/officeDocument/2006/relationships" xmlns:m="http://schemas.openxmlformats.org/officeDocument/2006/math" xmlns:v="urn:schemas-microsoft-com:vml" xmlns:wp14="http://schemas.microsoft.com/office/word/2010/wordprocessingDrawing" xmlns:wp="http://schemas.openxmlformats.org/drawingml/2006/wordprocessingDrawing" xmlns:w10="urn:schemas-microsoft-com:office:word" xmlns:w="http://schemas.openxmlformats.org/wordprocessingml/2006/main" xmlns:w14="http://schemas.microsoft.com/office/word/2010/wordml" xmlns:wpg="http://schemas.microsoft.com/office/word/2010/wordprocessingGroup" xmlns:wpi="http://schemas.microsoft.com/office/word/2010/wordprocessingInk" xmlns:wne="http://schemas.microsoft.com/office/word/2006/wordml" xmlns:wps="http://schemas.microsoft.com/office/word/2010/wordprocessingShape" mc:Ignorable="w14 wp14">
+  <w:abstractNum w:abstractNumId="0">
     <w:nsid w:val="0E6E3455"/>
     <w:multiLevelType w:val="hybridMultilevel"/>
     <w:tmpl w:val="E1503632"/>
@@ -11033,7 +11115,7 @@
       </w:rPr>
     </w:lvl>
   </w:abstractNum>
-  <w:abstractNum w:abstractNumId="1" w15:restartNumberingAfterBreak="0">
+  <w:abstractNum w:abstractNumId="1">
     <w:nsid w:val="0F0C64BE"/>
     <w:multiLevelType w:val="hybridMultilevel"/>
     <w:tmpl w:val="4A58A688"/>
@@ -11146,7 +11228,7 @@
       </w:rPr>
     </w:lvl>
   </w:abstractNum>
-  <w:abstractNum w:abstractNumId="2" w15:restartNumberingAfterBreak="0">
+  <w:abstractNum w:abstractNumId="2">
     <w:nsid w:val="13A00DEC"/>
     <w:multiLevelType w:val="hybridMultilevel"/>
     <w:tmpl w:val="A9E40BD8"/>
@@ -11233,7 +11315,7 @@
       </w:pPr>
     </w:lvl>
   </w:abstractNum>
-  <w:abstractNum w:abstractNumId="3" w15:restartNumberingAfterBreak="0">
+  <w:abstractNum w:abstractNumId="3">
     <w:nsid w:val="159D539B"/>
     <w:multiLevelType w:val="hybridMultilevel"/>
     <w:tmpl w:val="5CC6973C"/>
@@ -11346,7 +11428,7 @@
       </w:rPr>
     </w:lvl>
   </w:abstractNum>
-  <w:abstractNum w:abstractNumId="4" w15:restartNumberingAfterBreak="0">
+  <w:abstractNum w:abstractNumId="4">
     <w:nsid w:val="15B153E3"/>
     <w:multiLevelType w:val="multilevel"/>
     <w:tmpl w:val="EC6442CA"/>
@@ -11432,7 +11514,7 @@
       </w:pPr>
     </w:lvl>
   </w:abstractNum>
-  <w:abstractNum w:abstractNumId="5" w15:restartNumberingAfterBreak="0">
+  <w:abstractNum w:abstractNumId="5">
     <w:nsid w:val="21184CB6"/>
     <w:multiLevelType w:val="hybridMultilevel"/>
     <w:tmpl w:val="57BC5130"/>
@@ -11545,7 +11627,7 @@
       </w:rPr>
     </w:lvl>
   </w:abstractNum>
-  <w:abstractNum w:abstractNumId="6" w15:restartNumberingAfterBreak="0">
+  <w:abstractNum w:abstractNumId="6">
     <w:nsid w:val="317A45EF"/>
     <w:multiLevelType w:val="hybridMultilevel"/>
     <w:tmpl w:val="A67A45F2"/>
@@ -11658,7 +11740,7 @@
       </w:rPr>
     </w:lvl>
   </w:abstractNum>
-  <w:abstractNum w:abstractNumId="7" w15:restartNumberingAfterBreak="0">
+  <w:abstractNum w:abstractNumId="7">
     <w:nsid w:val="34E615BB"/>
     <w:multiLevelType w:val="hybridMultilevel"/>
     <w:tmpl w:val="A808A664"/>
@@ -11771,7 +11853,7 @@
       </w:rPr>
     </w:lvl>
   </w:abstractNum>
-  <w:abstractNum w:abstractNumId="8" w15:restartNumberingAfterBreak="0">
+  <w:abstractNum w:abstractNumId="8">
     <w:nsid w:val="50B31E7B"/>
     <w:multiLevelType w:val="multilevel"/>
     <w:tmpl w:val="291ECFB0"/>
@@ -11886,7 +11968,7 @@
       </w:rPr>
     </w:lvl>
   </w:abstractNum>
-  <w:abstractNum w:abstractNumId="9" w15:restartNumberingAfterBreak="0">
+  <w:abstractNum w:abstractNumId="9">
     <w:nsid w:val="596B2C00"/>
     <w:multiLevelType w:val="hybridMultilevel"/>
     <w:tmpl w:val="6EFC35BA"/>
@@ -11999,7 +12081,7 @@
       </w:rPr>
     </w:lvl>
   </w:abstractNum>
-  <w:abstractNum w:abstractNumId="10" w15:restartNumberingAfterBreak="0">
+  <w:abstractNum w:abstractNumId="10">
     <w:nsid w:val="645F60DF"/>
     <w:multiLevelType w:val="hybridMultilevel"/>
     <w:tmpl w:val="24F410F2"/>
@@ -12177,7 +12259,7 @@
 </file>
 
 <file path=word/styles.xml><?xml version="1.0" encoding="utf-8"?>
-<w:styles xmlns:mc="http://schemas.openxmlformats.org/markup-compatibility/2006" xmlns:r="http://schemas.openxmlformats.org/officeDocument/2006/relationships" xmlns:w="http://schemas.openxmlformats.org/wordprocessingml/2006/main" xmlns:w14="http://schemas.microsoft.com/office/word/2010/wordml" xmlns:w15="http://schemas.microsoft.com/office/word/2012/wordml" xmlns:w16cid="http://schemas.microsoft.com/office/word/2016/wordml/cid" xmlns:w16se="http://schemas.microsoft.com/office/word/2015/wordml/symex" mc:Ignorable="w14 w15 w16se w16cid">
+<w:styles xmlns:mc="http://schemas.openxmlformats.org/markup-compatibility/2006" xmlns:r="http://schemas.openxmlformats.org/officeDocument/2006/relationships" xmlns:w="http://schemas.openxmlformats.org/wordprocessingml/2006/main" xmlns:w14="http://schemas.microsoft.com/office/word/2010/wordml" mc:Ignorable="w14">
   <w:docDefaults>
     <w:rPrDefault>
       <w:rPr>
@@ -12193,382 +12275,148 @@
       </w:pPr>
     </w:pPrDefault>
   </w:docDefaults>
-  <w:latentStyles w:defLockedState="0" w:defUIPriority="99" w:defSemiHidden="0" w:defUnhideWhenUsed="0" w:defQFormat="0" w:count="375">
-    <w:lsdException w:name="Normal" w:uiPriority="0" w:qFormat="1"/>
-    <w:lsdException w:name="heading 1" w:uiPriority="9" w:qFormat="1"/>
-    <w:lsdException w:name="heading 2" w:semiHidden="1" w:uiPriority="9" w:unhideWhenUsed="1" w:qFormat="1"/>
-    <w:lsdException w:name="heading 3" w:semiHidden="1" w:uiPriority="9" w:unhideWhenUsed="1" w:qFormat="1"/>
-    <w:lsdException w:name="heading 4" w:semiHidden="1" w:uiPriority="9" w:unhideWhenUsed="1" w:qFormat="1"/>
-    <w:lsdException w:name="heading 5" w:semiHidden="1" w:uiPriority="9" w:unhideWhenUsed="1" w:qFormat="1"/>
-    <w:lsdException w:name="heading 6" w:semiHidden="1" w:uiPriority="9" w:unhideWhenUsed="1" w:qFormat="1"/>
-    <w:lsdException w:name="heading 7" w:semiHidden="1" w:uiPriority="9" w:unhideWhenUsed="1" w:qFormat="1"/>
-    <w:lsdException w:name="heading 8" w:semiHidden="1" w:uiPriority="9" w:unhideWhenUsed="1" w:qFormat="1"/>
-    <w:lsdException w:name="heading 9" w:semiHidden="1" w:uiPriority="9" w:unhideWhenUsed="1" w:qFormat="1"/>
-    <w:lsdException w:name="index 1" w:semiHidden="1" w:unhideWhenUsed="1"/>
-    <w:lsdException w:name="index 2" w:semiHidden="1" w:unhideWhenUsed="1"/>
-    <w:lsdException w:name="index 3" w:semiHidden="1" w:unhideWhenUsed="1"/>
-    <w:lsdException w:name="index 4" w:semiHidden="1" w:unhideWhenUsed="1"/>
-    <w:lsdException w:name="index 5" w:semiHidden="1" w:unhideWhenUsed="1"/>
-    <w:lsdException w:name="index 6" w:semiHidden="1" w:unhideWhenUsed="1"/>
-    <w:lsdException w:name="index 7" w:semiHidden="1" w:unhideWhenUsed="1"/>
-    <w:lsdException w:name="index 8" w:semiHidden="1" w:unhideWhenUsed="1"/>
-    <w:lsdException w:name="index 9" w:semiHidden="1" w:unhideWhenUsed="1"/>
-    <w:lsdException w:name="toc 1" w:semiHidden="1" w:uiPriority="39" w:unhideWhenUsed="1"/>
-    <w:lsdException w:name="toc 2" w:semiHidden="1" w:uiPriority="39" w:unhideWhenUsed="1"/>
-    <w:lsdException w:name="toc 3" w:semiHidden="1" w:uiPriority="39" w:unhideWhenUsed="1"/>
-    <w:lsdException w:name="toc 4" w:semiHidden="1" w:uiPriority="39" w:unhideWhenUsed="1"/>
-    <w:lsdException w:name="toc 5" w:semiHidden="1" w:uiPriority="39" w:unhideWhenUsed="1"/>
-    <w:lsdException w:name="toc 6" w:semiHidden="1" w:uiPriority="39" w:unhideWhenUsed="1"/>
-    <w:lsdException w:name="toc 7" w:semiHidden="1" w:uiPriority="39" w:unhideWhenUsed="1"/>
-    <w:lsdException w:name="toc 8" w:semiHidden="1" w:uiPriority="39" w:unhideWhenUsed="1"/>
-    <w:lsdException w:name="toc 9" w:semiHidden="1" w:uiPriority="39" w:unhideWhenUsed="1"/>
-    <w:lsdException w:name="Normal Indent" w:semiHidden="1" w:unhideWhenUsed="1"/>
-    <w:lsdException w:name="footnote text" w:semiHidden="1" w:unhideWhenUsed="1"/>
-    <w:lsdException w:name="annotation text" w:semiHidden="1" w:unhideWhenUsed="1"/>
-    <w:lsdException w:name="header" w:semiHidden="1" w:unhideWhenUsed="1"/>
-    <w:lsdException w:name="footer" w:semiHidden="1" w:unhideWhenUsed="1"/>
-    <w:lsdException w:name="index heading" w:semiHidden="1" w:unhideWhenUsed="1"/>
-    <w:lsdException w:name="caption" w:semiHidden="1" w:uiPriority="0" w:unhideWhenUsed="1" w:qFormat="1"/>
-    <w:lsdException w:name="table of figures" w:semiHidden="1" w:unhideWhenUsed="1"/>
-    <w:lsdException w:name="envelope address" w:semiHidden="1" w:unhideWhenUsed="1"/>
-    <w:lsdException w:name="envelope return" w:semiHidden="1" w:unhideWhenUsed="1"/>
-    <w:lsdException w:name="footnote reference" w:semiHidden="1" w:unhideWhenUsed="1"/>
-    <w:lsdException w:name="annotation reference" w:semiHidden="1" w:unhideWhenUsed="1"/>
-    <w:lsdException w:name="line number" w:semiHidden="1" w:unhideWhenUsed="1"/>
-    <w:lsdException w:name="page number" w:semiHidden="1" w:unhideWhenUsed="1"/>
-    <w:lsdException w:name="endnote reference" w:semiHidden="1" w:unhideWhenUsed="1"/>
-    <w:lsdException w:name="endnote text" w:semiHidden="1" w:unhideWhenUsed="1"/>
-    <w:lsdException w:name="table of authorities" w:semiHidden="1" w:unhideWhenUsed="1"/>
-    <w:lsdException w:name="macro" w:semiHidden="1" w:unhideWhenUsed="1"/>
-    <w:lsdException w:name="toa heading" w:semiHidden="1" w:unhideWhenUsed="1"/>
-    <w:lsdException w:name="List" w:semiHidden="1" w:uiPriority="0" w:unhideWhenUsed="1"/>
-    <w:lsdException w:name="List Bullet" w:semiHidden="1" w:unhideWhenUsed="1"/>
-    <w:lsdException w:name="List Number" w:semiHidden="1" w:unhideWhenUsed="1"/>
-    <w:lsdException w:name="List 2" w:semiHidden="1" w:unhideWhenUsed="1"/>
-    <w:lsdException w:name="List 3" w:semiHidden="1" w:unhideWhenUsed="1"/>
-    <w:lsdException w:name="List 4" w:semiHidden="1" w:unhideWhenUsed="1"/>
-    <w:lsdException w:name="List 5" w:semiHidden="1" w:unhideWhenUsed="1"/>
-    <w:lsdException w:name="List Bullet 2" w:semiHidden="1" w:unhideWhenUsed="1"/>
-    <w:lsdException w:name="List Bullet 3" w:semiHidden="1" w:unhideWhenUsed="1"/>
-    <w:lsdException w:name="List Bullet 4" w:semiHidden="1" w:unhideWhenUsed="1"/>
-    <w:lsdException w:name="List Bullet 5" w:semiHidden="1" w:unhideWhenUsed="1"/>
-    <w:lsdException w:name="List Number 2" w:semiHidden="1" w:unhideWhenUsed="1"/>
-    <w:lsdException w:name="List Number 3" w:semiHidden="1" w:unhideWhenUsed="1"/>
-    <w:lsdException w:name="List Number 4" w:semiHidden="1" w:unhideWhenUsed="1"/>
-    <w:lsdException w:name="List Number 5" w:semiHidden="1" w:unhideWhenUsed="1"/>
-    <w:lsdException w:name="Title" w:uiPriority="10"/>
-    <w:lsdException w:name="Closing" w:semiHidden="1" w:unhideWhenUsed="1"/>
-    <w:lsdException w:name="Signature" w:semiHidden="1" w:unhideWhenUsed="1"/>
-    <w:lsdException w:name="Default Paragraph Font" w:semiHidden="1" w:uiPriority="1" w:unhideWhenUsed="1"/>
-    <w:lsdException w:name="Body Text" w:semiHidden="1" w:unhideWhenUsed="1"/>
-    <w:lsdException w:name="Body Text Indent" w:semiHidden="1" w:unhideWhenUsed="1"/>
-    <w:lsdException w:name="List Continue" w:semiHidden="1" w:unhideWhenUsed="1"/>
-    <w:lsdException w:name="List Continue 2" w:semiHidden="1" w:unhideWhenUsed="1"/>
-    <w:lsdException w:name="List Continue 3" w:semiHidden="1" w:unhideWhenUsed="1"/>
-    <w:lsdException w:name="List Continue 4" w:semiHidden="1" w:unhideWhenUsed="1"/>
-    <w:lsdException w:name="List Continue 5" w:semiHidden="1" w:unhideWhenUsed="1"/>
-    <w:lsdException w:name="Message Header" w:semiHidden="1" w:unhideWhenUsed="1"/>
-    <w:lsdException w:name="Subtitle" w:uiPriority="11"/>
-    <w:lsdException w:name="Salutation" w:semiHidden="1" w:unhideWhenUsed="1"/>
-    <w:lsdException w:name="Date" w:semiHidden="1" w:unhideWhenUsed="1"/>
-    <w:lsdException w:name="Body Text First Indent" w:semiHidden="1" w:unhideWhenUsed="1"/>
-    <w:lsdException w:name="Body Text First Indent 2" w:semiHidden="1" w:unhideWhenUsed="1"/>
-    <w:lsdException w:name="Note Heading" w:semiHidden="1" w:unhideWhenUsed="1"/>
-    <w:lsdException w:name="Body Text 2" w:semiHidden="1" w:unhideWhenUsed="1"/>
-    <w:lsdException w:name="Body Text 3" w:semiHidden="1" w:unhideWhenUsed="1"/>
-    <w:lsdException w:name="Body Text Indent 2" w:semiHidden="1" w:unhideWhenUsed="1"/>
-    <w:lsdException w:name="Body Text Indent 3" w:semiHidden="1" w:unhideWhenUsed="1"/>
-    <w:lsdException w:name="Block Text" w:semiHidden="1" w:unhideWhenUsed="1"/>
-    <w:lsdException w:name="Hyperlink" w:semiHidden="1" w:unhideWhenUsed="1"/>
-    <w:lsdException w:name="FollowedHyperlink" w:semiHidden="1" w:unhideWhenUsed="1" w:qFormat="1"/>
-    <w:lsdException w:name="Strong" w:uiPriority="0" w:qFormat="1"/>
-    <w:lsdException w:name="Emphasis" w:uiPriority="20" w:qFormat="1"/>
-    <w:lsdException w:name="Document Map" w:semiHidden="1" w:unhideWhenUsed="1"/>
-    <w:lsdException w:name="Plain Text" w:semiHidden="1" w:unhideWhenUsed="1"/>
-    <w:lsdException w:name="E-mail Signature" w:semiHidden="1" w:unhideWhenUsed="1"/>
-    <w:lsdException w:name="HTML Top of Form" w:semiHidden="1" w:unhideWhenUsed="1"/>
-    <w:lsdException w:name="HTML Bottom of Form" w:semiHidden="1" w:unhideWhenUsed="1"/>
-    <w:lsdException w:name="Normal (Web)" w:semiHidden="1" w:unhideWhenUsed="1" w:qFormat="1"/>
-    <w:lsdException w:name="HTML Acronym" w:semiHidden="1" w:unhideWhenUsed="1"/>
-    <w:lsdException w:name="HTML Address" w:semiHidden="1" w:unhideWhenUsed="1"/>
-    <w:lsdException w:name="HTML Cite" w:semiHidden="1" w:unhideWhenUsed="1"/>
-    <w:lsdException w:name="HTML Code" w:semiHidden="1" w:unhideWhenUsed="1"/>
-    <w:lsdException w:name="HTML Definition" w:semiHidden="1" w:unhideWhenUsed="1"/>
-    <w:lsdException w:name="HTML Keyboard" w:semiHidden="1" w:unhideWhenUsed="1"/>
-    <w:lsdException w:name="HTML Preformatted" w:semiHidden="1" w:unhideWhenUsed="1"/>
-    <w:lsdException w:name="HTML Sample" w:semiHidden="1" w:unhideWhenUsed="1"/>
-    <w:lsdException w:name="HTML Typewriter" w:semiHidden="1" w:unhideWhenUsed="1"/>
-    <w:lsdException w:name="HTML Variable" w:semiHidden="1" w:unhideWhenUsed="1"/>
-    <w:lsdException w:name="Normal Table" w:semiHidden="1" w:unhideWhenUsed="1"/>
-    <w:lsdException w:name="annotation subject" w:semiHidden="1" w:unhideWhenUsed="1"/>
-    <w:lsdException w:name="No List" w:semiHidden="1" w:unhideWhenUsed="1"/>
-    <w:lsdException w:name="Outline List 1" w:semiHidden="1" w:unhideWhenUsed="1"/>
-    <w:lsdException w:name="Outline List 2" w:semiHidden="1" w:unhideWhenUsed="1"/>
-    <w:lsdException w:name="Outline List 3" w:semiHidden="1" w:unhideWhenUsed="1"/>
-    <w:lsdException w:name="Table Simple 1" w:semiHidden="1" w:unhideWhenUsed="1"/>
-    <w:lsdException w:name="Table Simple 2" w:semiHidden="1" w:unhideWhenUsed="1"/>
-    <w:lsdException w:name="Table Simple 3" w:semiHidden="1" w:unhideWhenUsed="1"/>
-    <w:lsdException w:name="Table Classic 1" w:semiHidden="1" w:unhideWhenUsed="1"/>
-    <w:lsdException w:name="Table Classic 2" w:semiHidden="1" w:unhideWhenUsed="1"/>
-    <w:lsdException w:name="Table Classic 3" w:semiHidden="1" w:unhideWhenUsed="1"/>
-    <w:lsdException w:name="Table Classic 4" w:semiHidden="1" w:unhideWhenUsed="1"/>
-    <w:lsdException w:name="Table Colorful 1" w:semiHidden="1" w:unhideWhenUsed="1"/>
-    <w:lsdException w:name="Table Colorful 2" w:semiHidden="1" w:unhideWhenUsed="1"/>
-    <w:lsdException w:name="Table Colorful 3" w:semiHidden="1" w:unhideWhenUsed="1"/>
-    <w:lsdException w:name="Table Columns 1" w:semiHidden="1" w:unhideWhenUsed="1"/>
-    <w:lsdException w:name="Table Columns 2" w:semiHidden="1" w:unhideWhenUsed="1"/>
-    <w:lsdException w:name="Table Columns 3" w:semiHidden="1" w:unhideWhenUsed="1"/>
-    <w:lsdException w:name="Table Columns 4" w:semiHidden="1" w:unhideWhenUsed="1"/>
-    <w:lsdException w:name="Table Columns 5" w:semiHidden="1" w:unhideWhenUsed="1"/>
-    <w:lsdException w:name="Table Grid 1" w:semiHidden="1" w:unhideWhenUsed="1"/>
-    <w:lsdException w:name="Table Grid 2" w:semiHidden="1" w:unhideWhenUsed="1"/>
-    <w:lsdException w:name="Table Grid 3" w:semiHidden="1" w:unhideWhenUsed="1"/>
-    <w:lsdException w:name="Table Grid 4" w:semiHidden="1" w:unhideWhenUsed="1"/>
-    <w:lsdException w:name="Table Grid 5" w:semiHidden="1" w:unhideWhenUsed="1"/>
-    <w:lsdException w:name="Table Grid 6" w:semiHidden="1" w:unhideWhenUsed="1"/>
-    <w:lsdException w:name="Table Grid 7" w:semiHidden="1" w:unhideWhenUsed="1"/>
-    <w:lsdException w:name="Table Grid 8" w:semiHidden="1" w:unhideWhenUsed="1"/>
-    <w:lsdException w:name="Table List 1" w:semiHidden="1" w:unhideWhenUsed="1"/>
-    <w:lsdException w:name="Table List 2" w:semiHidden="1" w:unhideWhenUsed="1"/>
-    <w:lsdException w:name="Table List 3" w:semiHidden="1" w:unhideWhenUsed="1"/>
-    <w:lsdException w:name="Table List 4" w:semiHidden="1" w:unhideWhenUsed="1"/>
-    <w:lsdException w:name="Table List 5" w:semiHidden="1" w:unhideWhenUsed="1"/>
-    <w:lsdException w:name="Table List 6" w:semiHidden="1" w:unhideWhenUsed="1"/>
-    <w:lsdException w:name="Table List 7" w:semiHidden="1" w:unhideWhenUsed="1"/>
-    <w:lsdException w:name="Table List 8" w:semiHidden="1" w:unhideWhenUsed="1"/>
-    <w:lsdException w:name="Table 3D effects 1" w:semiHidden="1" w:unhideWhenUsed="1"/>
-    <w:lsdException w:name="Table 3D effects 2" w:semiHidden="1" w:unhideWhenUsed="1"/>
-    <w:lsdException w:name="Table 3D effects 3" w:semiHidden="1" w:unhideWhenUsed="1"/>
-    <w:lsdException w:name="Table Contemporary" w:semiHidden="1" w:unhideWhenUsed="1"/>
-    <w:lsdException w:name="Table Elegant" w:semiHidden="1" w:unhideWhenUsed="1"/>
-    <w:lsdException w:name="Table Professional" w:semiHidden="1" w:unhideWhenUsed="1"/>
-    <w:lsdException w:name="Table Subtle 1" w:semiHidden="1" w:unhideWhenUsed="1"/>
-    <w:lsdException w:name="Table Subtle 2" w:semiHidden="1" w:unhideWhenUsed="1"/>
-    <w:lsdException w:name="Table Web 1" w:semiHidden="1" w:unhideWhenUsed="1"/>
-    <w:lsdException w:name="Table Web 2" w:semiHidden="1" w:unhideWhenUsed="1"/>
-    <w:lsdException w:name="Table Web 3" w:semiHidden="1" w:unhideWhenUsed="1"/>
-    <w:lsdException w:name="Balloon Text" w:semiHidden="1" w:unhideWhenUsed="1" w:qFormat="1"/>
-    <w:lsdException w:name="Table Grid" w:uiPriority="59"/>
-    <w:lsdException w:name="Table Theme" w:semiHidden="1" w:unhideWhenUsed="1"/>
-    <w:lsdException w:name="Placeholder Text" w:semiHidden="1"/>
-    <w:lsdException w:name="No Spacing" w:uiPriority="1"/>
-    <w:lsdException w:name="Light Shading" w:uiPriority="60"/>
-    <w:lsdException w:name="Light List" w:uiPriority="61"/>
-    <w:lsdException w:name="Light Grid" w:uiPriority="62"/>
-    <w:lsdException w:name="Medium Shading 1" w:uiPriority="63"/>
-    <w:lsdException w:name="Medium Shading 2" w:uiPriority="64"/>
-    <w:lsdException w:name="Medium List 1" w:uiPriority="65"/>
-    <w:lsdException w:name="Medium List 2" w:uiPriority="66"/>
-    <w:lsdException w:name="Medium Grid 1" w:uiPriority="67"/>
-    <w:lsdException w:name="Medium Grid 2" w:uiPriority="68"/>
-    <w:lsdException w:name="Medium Grid 3" w:uiPriority="69"/>
-    <w:lsdException w:name="Dark List" w:uiPriority="70"/>
-    <w:lsdException w:name="Colorful Shading" w:uiPriority="71"/>
-    <w:lsdException w:name="Colorful List" w:uiPriority="72"/>
-    <w:lsdException w:name="Colorful Grid" w:uiPriority="73"/>
-    <w:lsdException w:name="Light Shading Accent 1" w:uiPriority="60"/>
-    <w:lsdException w:name="Light List Accent 1" w:uiPriority="61"/>
-    <w:lsdException w:name="Light Grid Accent 1" w:uiPriority="62"/>
-    <w:lsdException w:name="Medium Shading 1 Accent 1" w:uiPriority="63"/>
-    <w:lsdException w:name="Medium Shading 2 Accent 1" w:uiPriority="64"/>
-    <w:lsdException w:name="Medium List 1 Accent 1" w:uiPriority="65"/>
-    <w:lsdException w:name="Revision" w:semiHidden="1"/>
-    <w:lsdException w:name="List Paragraph" w:uiPriority="34" w:qFormat="1"/>
-    <w:lsdException w:name="Quote" w:uiPriority="29"/>
-    <w:lsdException w:name="Intense Quote" w:uiPriority="30"/>
-    <w:lsdException w:name="Medium List 2 Accent 1" w:uiPriority="66"/>
-    <w:lsdException w:name="Medium Grid 1 Accent 1" w:uiPriority="67"/>
-    <w:lsdException w:name="Medium Grid 2 Accent 1" w:uiPriority="68"/>
-    <w:lsdException w:name="Medium Grid 3 Accent 1" w:uiPriority="69"/>
-    <w:lsdException w:name="Dark List Accent 1" w:uiPriority="70"/>
-    <w:lsdException w:name="Colorful Shading Accent 1" w:uiPriority="71"/>
-    <w:lsdException w:name="Colorful List Accent 1" w:uiPriority="72"/>
-    <w:lsdException w:name="Colorful Grid Accent 1" w:uiPriority="73"/>
-    <w:lsdException w:name="Light Shading Accent 2" w:uiPriority="60"/>
-    <w:lsdException w:name="Light List Accent 2" w:uiPriority="61"/>
-    <w:lsdException w:name="Light Grid Accent 2" w:uiPriority="62"/>
-    <w:lsdException w:name="Medium Shading 1 Accent 2" w:uiPriority="63"/>
-    <w:lsdException w:name="Medium Shading 2 Accent 2" w:uiPriority="64"/>
-    <w:lsdException w:name="Medium List 1 Accent 2" w:uiPriority="65"/>
-    <w:lsdException w:name="Medium List 2 Accent 2" w:uiPriority="66"/>
-    <w:lsdException w:name="Medium Grid 1 Accent 2" w:uiPriority="67"/>
-    <w:lsdException w:name="Medium Grid 2 Accent 2" w:uiPriority="68"/>
-    <w:lsdException w:name="Medium Grid 3 Accent 2" w:uiPriority="69"/>
-    <w:lsdException w:name="Dark List Accent 2" w:uiPriority="70"/>
-    <w:lsdException w:name="Colorful Shading Accent 2" w:uiPriority="71"/>
-    <w:lsdException w:name="Colorful List Accent 2" w:uiPriority="72"/>
-    <w:lsdException w:name="Colorful Grid Accent 2" w:uiPriority="73"/>
-    <w:lsdException w:name="Light Shading Accent 3" w:uiPriority="60"/>
-    <w:lsdException w:name="Light List Accent 3" w:uiPriority="61"/>
-    <w:lsdException w:name="Light Grid Accent 3" w:uiPriority="62"/>
-    <w:lsdException w:name="Medium Shading 1 Accent 3" w:uiPriority="63"/>
-    <w:lsdException w:name="Medium Shading 2 Accent 3" w:uiPriority="64"/>
-    <w:lsdException w:name="Medium List 1 Accent 3" w:uiPriority="65"/>
-    <w:lsdException w:name="Medium List 2 Accent 3" w:uiPriority="66"/>
-    <w:lsdException w:name="Medium Grid 1 Accent 3" w:uiPriority="67"/>
-    <w:lsdException w:name="Medium Grid 2 Accent 3" w:uiPriority="68"/>
-    <w:lsdException w:name="Medium Grid 3 Accent 3" w:uiPriority="69"/>
-    <w:lsdException w:name="Dark List Accent 3" w:uiPriority="70"/>
-    <w:lsdException w:name="Colorful Shading Accent 3" w:uiPriority="71"/>
-    <w:lsdException w:name="Colorful List Accent 3" w:uiPriority="72"/>
-    <w:lsdException w:name="Colorful Grid Accent 3" w:uiPriority="73"/>
-    <w:lsdException w:name="Light Shading Accent 4" w:uiPriority="60"/>
-    <w:lsdException w:name="Light List Accent 4" w:uiPriority="61"/>
-    <w:lsdException w:name="Light Grid Accent 4" w:uiPriority="62"/>
-    <w:lsdException w:name="Medium Shading 1 Accent 4" w:uiPriority="63"/>
-    <w:lsdException w:name="Medium Shading 2 Accent 4" w:uiPriority="64"/>
-    <w:lsdException w:name="Medium List 1 Accent 4" w:uiPriority="65"/>
-    <w:lsdException w:name="Medium List 2 Accent 4" w:uiPriority="66"/>
-    <w:lsdException w:name="Medium Grid 1 Accent 4" w:uiPriority="67"/>
-    <w:lsdException w:name="Medium Grid 2 Accent 4" w:uiPriority="68"/>
-    <w:lsdException w:name="Medium Grid 3 Accent 4" w:uiPriority="69"/>
-    <w:lsdException w:name="Dark List Accent 4" w:uiPriority="70"/>
-    <w:lsdException w:name="Colorful Shading Accent 4" w:uiPriority="71"/>
-    <w:lsdException w:name="Colorful List Accent 4" w:uiPriority="72"/>
-    <w:lsdException w:name="Colorful Grid Accent 4" w:uiPriority="73"/>
-    <w:lsdException w:name="Light Shading Accent 5" w:uiPriority="60"/>
-    <w:lsdException w:name="Light List Accent 5" w:uiPriority="61"/>
-    <w:lsdException w:name="Light Grid Accent 5" w:uiPriority="62"/>
-    <w:lsdException w:name="Medium Shading 1 Accent 5" w:uiPriority="63"/>
-    <w:lsdException w:name="Medium Shading 2 Accent 5" w:uiPriority="64"/>
-    <w:lsdException w:name="Medium List 1 Accent 5" w:uiPriority="65"/>
-    <w:lsdException w:name="Medium List 2 Accent 5" w:uiPriority="66"/>
-    <w:lsdException w:name="Medium Grid 1 Accent 5" w:uiPriority="67"/>
-    <w:lsdException w:name="Medium Grid 2 Accent 5" w:uiPriority="68"/>
-    <w:lsdException w:name="Medium Grid 3 Accent 5" w:uiPriority="69"/>
-    <w:lsdException w:name="Dark List Accent 5" w:uiPriority="70"/>
-    <w:lsdException w:name="Colorful Shading Accent 5" w:uiPriority="71"/>
-    <w:lsdException w:name="Colorful List Accent 5" w:uiPriority="72"/>
-    <w:lsdException w:name="Colorful Grid Accent 5" w:uiPriority="73"/>
-    <w:lsdException w:name="Light Shading Accent 6" w:uiPriority="60"/>
-    <w:lsdException w:name="Light List Accent 6" w:uiPriority="61"/>
-    <w:lsdException w:name="Light Grid Accent 6" w:uiPriority="62"/>
-    <w:lsdException w:name="Medium Shading 1 Accent 6" w:uiPriority="63"/>
-    <w:lsdException w:name="Medium Shading 2 Accent 6" w:uiPriority="64"/>
-    <w:lsdException w:name="Medium List 1 Accent 6" w:uiPriority="65"/>
-    <w:lsdException w:name="Medium List 2 Accent 6" w:uiPriority="66"/>
-    <w:lsdException w:name="Medium Grid 1 Accent 6" w:uiPriority="67"/>
-    <w:lsdException w:name="Medium Grid 2 Accent 6" w:uiPriority="68"/>
-    <w:lsdException w:name="Medium Grid 3 Accent 6" w:uiPriority="69"/>
-    <w:lsdException w:name="Dark List Accent 6" w:uiPriority="70"/>
-    <w:lsdException w:name="Colorful Shading Accent 6" w:uiPriority="71"/>
-    <w:lsdException w:name="Colorful List Accent 6" w:uiPriority="72"/>
-    <w:lsdException w:name="Colorful Grid Accent 6" w:uiPriority="73"/>
-    <w:lsdException w:name="Subtle Emphasis" w:uiPriority="19"/>
-    <w:lsdException w:name="Intense Emphasis" w:uiPriority="21"/>
-    <w:lsdException w:name="Subtle Reference" w:uiPriority="31"/>
-    <w:lsdException w:name="Intense Reference" w:uiPriority="32"/>
-    <w:lsdException w:name="Book Title" w:uiPriority="33"/>
-    <w:lsdException w:name="Bibliography" w:semiHidden="1" w:uiPriority="37" w:unhideWhenUsed="1"/>
-    <w:lsdException w:name="TOC Heading" w:semiHidden="1" w:uiPriority="39" w:unhideWhenUsed="1" w:qFormat="1"/>
-    <w:lsdException w:name="Plain Table 1" w:uiPriority="41"/>
-    <w:lsdException w:name="Plain Table 2" w:uiPriority="42"/>
-    <w:lsdException w:name="Plain Table 3" w:uiPriority="43"/>
-    <w:lsdException w:name="Plain Table 4" w:uiPriority="44"/>
-    <w:lsdException w:name="Plain Table 5" w:uiPriority="45"/>
-    <w:lsdException w:name="Grid Table Light" w:uiPriority="40"/>
-    <w:lsdException w:name="Grid Table 1 Light" w:uiPriority="46"/>
-    <w:lsdException w:name="Grid Table 2" w:uiPriority="47"/>
-    <w:lsdException w:name="Grid Table 3" w:uiPriority="48"/>
-    <w:lsdException w:name="Grid Table 4" w:uiPriority="49"/>
-    <w:lsdException w:name="Grid Table 5 Dark" w:uiPriority="50"/>
-    <w:lsdException w:name="Grid Table 6 Colorful" w:uiPriority="51"/>
-    <w:lsdException w:name="Grid Table 7 Colorful" w:uiPriority="52"/>
-    <w:lsdException w:name="Grid Table 1 Light Accent 1" w:uiPriority="46"/>
-    <w:lsdException w:name="Grid Table 2 Accent 1" w:uiPriority="47"/>
-    <w:lsdException w:name="Grid Table 3 Accent 1" w:uiPriority="48"/>
-    <w:lsdException w:name="Grid Table 4 Accent 1" w:uiPriority="49"/>
-    <w:lsdException w:name="Grid Table 5 Dark Accent 1" w:uiPriority="50"/>
-    <w:lsdException w:name="Grid Table 6 Colorful Accent 1" w:uiPriority="51"/>
-    <w:lsdException w:name="Grid Table 7 Colorful Accent 1" w:uiPriority="52"/>
-    <w:lsdException w:name="Grid Table 1 Light Accent 2" w:uiPriority="46"/>
-    <w:lsdException w:name="Grid Table 2 Accent 2" w:uiPriority="47"/>
-    <w:lsdException w:name="Grid Table 3 Accent 2" w:uiPriority="48"/>
-    <w:lsdException w:name="Grid Table 4 Accent 2" w:uiPriority="49"/>
-    <w:lsdException w:name="Grid Table 5 Dark Accent 2" w:uiPriority="50"/>
-    <w:lsdException w:name="Grid Table 6 Colorful Accent 2" w:uiPriority="51"/>
-    <w:lsdException w:name="Grid Table 7 Colorful Accent 2" w:uiPriority="52"/>
-    <w:lsdException w:name="Grid Table 1 Light Accent 3" w:uiPriority="46"/>
-    <w:lsdException w:name="Grid Table 2 Accent 3" w:uiPriority="47"/>
-    <w:lsdException w:name="Grid Table 3 Accent 3" w:uiPriority="48"/>
-    <w:lsdException w:name="Grid Table 4 Accent 3" w:uiPriority="49"/>
-    <w:lsdException w:name="Grid Table 5 Dark Accent 3" w:uiPriority="50"/>
-    <w:lsdException w:name="Grid Table 6 Colorful Accent 3" w:uiPriority="51"/>
-    <w:lsdException w:name="Grid Table 7 Colorful Accent 3" w:uiPriority="52"/>
-    <w:lsdException w:name="Grid Table 1 Light Accent 4" w:uiPriority="46"/>
-    <w:lsdException w:name="Grid Table 2 Accent 4" w:uiPriority="47"/>
-    <w:lsdException w:name="Grid Table 3 Accent 4" w:uiPriority="48"/>
-    <w:lsdException w:name="Grid Table 4 Accent 4" w:uiPriority="49"/>
-    <w:lsdException w:name="Grid Table 5 Dark Accent 4" w:uiPriority="50"/>
-    <w:lsdException w:name="Grid Table 6 Colorful Accent 4" w:uiPriority="51"/>
-    <w:lsdException w:name="Grid Table 7 Colorful Accent 4" w:uiPriority="52"/>
-    <w:lsdException w:name="Grid Table 1 Light Accent 5" w:uiPriority="46"/>
-    <w:lsdException w:name="Grid Table 2 Accent 5" w:uiPriority="47"/>
-    <w:lsdException w:name="Grid Table 3 Accent 5" w:uiPriority="48"/>
-    <w:lsdException w:name="Grid Table 4 Accent 5" w:uiPriority="49"/>
-    <w:lsdException w:name="Grid Table 5 Dark Accent 5" w:uiPriority="50"/>
-    <w:lsdException w:name="Grid Table 6 Colorful Accent 5" w:uiPriority="51"/>
-    <w:lsdException w:name="Grid Table 7 Colorful Accent 5" w:uiPriority="52"/>
-    <w:lsdException w:name="Grid Table 1 Light Accent 6" w:uiPriority="46"/>
-    <w:lsdException w:name="Grid Table 2 Accent 6" w:uiPriority="47"/>
-    <w:lsdException w:name="Grid Table 3 Accent 6" w:uiPriority="48"/>
-    <w:lsdException w:name="Grid Table 4 Accent 6" w:uiPriority="49"/>
-    <w:lsdException w:name="Grid Table 5 Dark Accent 6" w:uiPriority="50"/>
-    <w:lsdException w:name="Grid Table 6 Colorful Accent 6" w:uiPriority="51"/>
-    <w:lsdException w:name="Grid Table 7 Colorful Accent 6" w:uiPriority="52"/>
-    <w:lsdException w:name="List Table 1 Light" w:uiPriority="46"/>
-    <w:lsdException w:name="List Table 2" w:uiPriority="47"/>
-    <w:lsdException w:name="List Table 3" w:uiPriority="48"/>
-    <w:lsdException w:name="List Table 4" w:uiPriority="49"/>
-    <w:lsdException w:name="List Table 5 Dark" w:uiPriority="50"/>
-    <w:lsdException w:name="List Table 6 Colorful" w:uiPriority="51"/>
-    <w:lsdException w:name="List Table 7 Colorful" w:uiPriority="52"/>
-    <w:lsdException w:name="List Table 1 Light Accent 1" w:uiPriority="46"/>
-    <w:lsdException w:name="List Table 2 Accent 1" w:uiPriority="47"/>
-    <w:lsdException w:name="List Table 3 Accent 1" w:uiPriority="48"/>
-    <w:lsdException w:name="List Table 4 Accent 1" w:uiPriority="49"/>
-    <w:lsdException w:name="List Table 5 Dark Accent 1" w:uiPriority="50"/>
-    <w:lsdException w:name="List Table 6 Colorful Accent 1" w:uiPriority="51"/>
-    <w:lsdException w:name="List Table 7 Colorful Accent 1" w:uiPriority="52"/>
-    <w:lsdException w:name="List Table 1 Light Accent 2" w:uiPriority="46"/>
-    <w:lsdException w:name="List Table 2 Accent 2" w:uiPriority="47"/>
-    <w:lsdException w:name="List Table 3 Accent 2" w:uiPriority="48"/>
-    <w:lsdException w:name="List Table 4 Accent 2" w:uiPriority="49"/>
-    <w:lsdException w:name="List Table 5 Dark Accent 2" w:uiPriority="50"/>
-    <w:lsdException w:name="List Table 6 Colorful Accent 2" w:uiPriority="51"/>
-    <w:lsdException w:name="List Table 7 Colorful Accent 2" w:uiPriority="52"/>
-    <w:lsdException w:name="List Table 1 Light Accent 3" w:uiPriority="46"/>
-    <w:lsdException w:name="List Table 2 Accent 3" w:uiPriority="47"/>
-    <w:lsdException w:name="List Table 3 Accent 3" w:uiPriority="48"/>
-    <w:lsdException w:name="List Table 4 Accent 3" w:uiPriority="49"/>
-    <w:lsdException w:name="List Table 5 Dark Accent 3" w:uiPriority="50"/>
-    <w:lsdException w:name="List Table 6 Colorful Accent 3" w:uiPriority="51"/>
-    <w:lsdException w:name="List Table 7 Colorful Accent 3" w:uiPriority="52"/>
-    <w:lsdException w:name="List Table 1 Light Accent 4" w:uiPriority="46"/>
-    <w:lsdException w:name="List Table 2 Accent 4" w:uiPriority="47"/>
-    <w:lsdException w:name="List Table 3 Accent 4" w:uiPriority="48"/>
-    <w:lsdException w:name="List Table 4 Accent 4" w:uiPriority="49"/>
-    <w:lsdException w:name="List Table 5 Dark Accent 4" w:uiPriority="50"/>
-    <w:lsdException w:name="List Table 6 Colorful Accent 4" w:uiPriority="51"/>
-    <w:lsdException w:name="List Table 7 Colorful Accent 4" w:uiPriority="52"/>
-    <w:lsdException w:name="List Table 1 Light Accent 5" w:uiPriority="46"/>
-    <w:lsdException w:name="List Table 2 Accent 5" w:uiPriority="47"/>
-    <w:lsdException w:name="List Table 3 Accent 5" w:uiPriority="48"/>
-    <w:lsdException w:name="List Table 4 Accent 5" w:uiPriority="49"/>
-    <w:lsdException w:name="List Table 5 Dark Accent 5" w:uiPriority="50"/>
-    <w:lsdException w:name="List Table 6 Colorful Accent 5" w:uiPriority="51"/>
-    <w:lsdException w:name="List Table 7 Colorful Accent 5" w:uiPriority="52"/>
-    <w:lsdException w:name="List Table 1 Light Accent 6" w:uiPriority="46"/>
-    <w:lsdException w:name="List Table 2 Accent 6" w:uiPriority="47"/>
-    <w:lsdException w:name="List Table 3 Accent 6" w:uiPriority="48"/>
-    <w:lsdException w:name="List Table 4 Accent 6" w:uiPriority="49"/>
-    <w:lsdException w:name="List Table 5 Dark Accent 6" w:uiPriority="50"/>
-    <w:lsdException w:name="List Table 6 Colorful Accent 6" w:uiPriority="51"/>
-    <w:lsdException w:name="List Table 7 Colorful Accent 6" w:uiPriority="52"/>
-    <w:lsdException w:name="Mention" w:semiHidden="1" w:unhideWhenUsed="1"/>
-    <w:lsdException w:name="Smart Hyperlink" w:semiHidden="1" w:unhideWhenUsed="1"/>
-    <w:lsdException w:name="Hashtag" w:semiHidden="1" w:unhideWhenUsed="1"/>
-    <w:lsdException w:name="Unresolved Mention" w:semiHidden="1" w:unhideWhenUsed="1"/>
+  <w:latentStyles w:defLockedState="0" w:defUIPriority="99" w:defSemiHidden="1" w:defUnhideWhenUsed="1" w:defQFormat="0" w:count="267">
+    <w:lsdException w:name="Normal" w:semiHidden="0" w:uiPriority="0" w:unhideWhenUsed="0" w:qFormat="1"/>
+    <w:lsdException w:name="heading 1" w:semiHidden="0" w:uiPriority="9" w:unhideWhenUsed="0" w:qFormat="1"/>
+    <w:lsdException w:name="heading 2" w:uiPriority="9" w:qFormat="1"/>
+    <w:lsdException w:name="heading 3" w:uiPriority="9" w:qFormat="1"/>
+    <w:lsdException w:name="heading 4" w:uiPriority="9" w:qFormat="1"/>
+    <w:lsdException w:name="heading 5" w:uiPriority="9" w:qFormat="1"/>
+    <w:lsdException w:name="heading 6" w:uiPriority="9" w:qFormat="1"/>
+    <w:lsdException w:name="heading 7" w:uiPriority="9" w:qFormat="1"/>
+    <w:lsdException w:name="heading 8" w:uiPriority="9" w:qFormat="1"/>
+    <w:lsdException w:name="heading 9" w:uiPriority="9" w:qFormat="1"/>
+    <w:lsdException w:name="toc 1" w:uiPriority="39"/>
+    <w:lsdException w:name="toc 2" w:uiPriority="39"/>
+    <w:lsdException w:name="toc 3" w:uiPriority="39"/>
+    <w:lsdException w:name="toc 4" w:uiPriority="39"/>
+    <w:lsdException w:name="toc 5" w:uiPriority="39"/>
+    <w:lsdException w:name="toc 6" w:uiPriority="39"/>
+    <w:lsdException w:name="toc 7" w:uiPriority="39"/>
+    <w:lsdException w:name="toc 8" w:uiPriority="39"/>
+    <w:lsdException w:name="toc 9" w:uiPriority="39"/>
+    <w:lsdException w:name="caption" w:uiPriority="0" w:qFormat="1"/>
+    <w:lsdException w:name="List" w:uiPriority="0"/>
+    <w:lsdException w:name="Title" w:semiHidden="0" w:uiPriority="10" w:unhideWhenUsed="0"/>
+    <w:lsdException w:name="Default Paragraph Font" w:uiPriority="1"/>
+    <w:lsdException w:name="Subtitle" w:semiHidden="0" w:uiPriority="11" w:unhideWhenUsed="0"/>
+    <w:lsdException w:name="FollowedHyperlink" w:qFormat="1"/>
+    <w:lsdException w:name="Strong" w:semiHidden="0" w:uiPriority="0" w:unhideWhenUsed="0" w:qFormat="1"/>
+    <w:lsdException w:name="Emphasis" w:semiHidden="0" w:uiPriority="20" w:unhideWhenUsed="0" w:qFormat="1"/>
+    <w:lsdException w:name="Normal (Web)" w:qFormat="1"/>
+    <w:lsdException w:name="Balloon Text" w:qFormat="1"/>
+    <w:lsdException w:name="Table Grid" w:semiHidden="0" w:uiPriority="59" w:unhideWhenUsed="0"/>
+    <w:lsdException w:name="Placeholder Text" w:unhideWhenUsed="0"/>
+    <w:lsdException w:name="No Spacing" w:semiHidden="0" w:uiPriority="1" w:unhideWhenUsed="0"/>
+    <w:lsdException w:name="Light Shading" w:semiHidden="0" w:uiPriority="60" w:unhideWhenUsed="0"/>
+    <w:lsdException w:name="Light List" w:semiHidden="0" w:uiPriority="61" w:unhideWhenUsed="0"/>
+    <w:lsdException w:name="Light Grid" w:semiHidden="0" w:uiPriority="62" w:unhideWhenUsed="0"/>
+    <w:lsdException w:name="Medium Shading 1" w:semiHidden="0" w:uiPriority="63" w:unhideWhenUsed="0"/>
+    <w:lsdException w:name="Medium Shading 2" w:semiHidden="0" w:uiPriority="64" w:unhideWhenUsed="0"/>
+    <w:lsdException w:name="Medium List 1" w:semiHidden="0" w:uiPriority="65" w:unhideWhenUsed="0"/>
+    <w:lsdException w:name="Medium List 2" w:semiHidden="0" w:uiPriority="66" w:unhideWhenUsed="0"/>
+    <w:lsdException w:name="Medium Grid 1" w:semiHidden="0" w:uiPriority="67" w:unhideWhenUsed="0"/>
+    <w:lsdException w:name="Medium Grid 2" w:semiHidden="0" w:uiPriority="68" w:unhideWhenUsed="0"/>
+    <w:lsdException w:name="Medium Grid 3" w:semiHidden="0" w:uiPriority="69" w:unhideWhenUsed="0"/>
+    <w:lsdException w:name="Dark List" w:semiHidden="0" w:uiPriority="70" w:unhideWhenUsed="0"/>
+    <w:lsdException w:name="Colorful Shading" w:semiHidden="0" w:uiPriority="71" w:unhideWhenUsed="0"/>
+    <w:lsdException w:name="Colorful List" w:semiHidden="0" w:uiPriority="72" w:unhideWhenUsed="0"/>
+    <w:lsdException w:name="Colorful Grid" w:semiHidden="0" w:uiPriority="73" w:unhideWhenUsed="0"/>
+    <w:lsdException w:name="Light Shading Accent 1" w:semiHidden="0" w:uiPriority="60" w:unhideWhenUsed="0"/>
+    <w:lsdException w:name="Light List Accent 1" w:semiHidden="0" w:uiPriority="61" w:unhideWhenUsed="0"/>
+    <w:lsdException w:name="Light Grid Accent 1" w:semiHidden="0" w:uiPriority="62" w:unhideWhenUsed="0"/>
+    <w:lsdException w:name="Medium Shading 1 Accent 1" w:semiHidden="0" w:uiPriority="63" w:unhideWhenUsed="0"/>
+    <w:lsdException w:name="Medium Shading 2 Accent 1" w:semiHidden="0" w:uiPriority="64" w:unhideWhenUsed="0"/>
+    <w:lsdException w:name="Medium List 1 Accent 1" w:semiHidden="0" w:uiPriority="65" w:unhideWhenUsed="0"/>
+    <w:lsdException w:name="Revision" w:unhideWhenUsed="0"/>
+    <w:lsdException w:name="List Paragraph" w:semiHidden="0" w:uiPriority="34" w:unhideWhenUsed="0" w:qFormat="1"/>
+    <w:lsdException w:name="Quote" w:semiHidden="0" w:uiPriority="29" w:unhideWhenUsed="0"/>
+    <w:lsdException w:name="Intense Quote" w:semiHidden="0" w:uiPriority="30" w:unhideWhenUsed="0"/>
+    <w:lsdException w:name="Medium List 2 Accent 1" w:semiHidden="0" w:uiPriority="66" w:unhideWhenUsed="0"/>
+    <w:lsdException w:name="Medium Grid 1 Accent 1" w:semiHidden="0" w:uiPriority="67" w:unhideWhenUsed="0"/>
+    <w:lsdException w:name="Medium Grid 2 Accent 1" w:semiHidden="0" w:uiPriority="68" w:unhideWhenUsed="0"/>
+    <w:lsdException w:name="Medium Grid 3 Accent 1" w:semiHidden="0" w:uiPriority="69" w:unhideWhenUsed="0"/>
+    <w:lsdException w:name="Dark List Accent 1" w:semiHidden="0" w:uiPriority="70" w:unhideWhenUsed="0"/>
+    <w:lsdException w:name="Colorful Shading Accent 1" w:semiHidden="0" w:uiPriority="71" w:unhideWhenUsed="0"/>
+    <w:lsdException w:name="Colorful List Accent 1" w:semiHidden="0" w:uiPriority="72" w:unhideWhenUsed="0"/>
+    <w:lsdException w:name="Colorful Grid Accent 1" w:semiHidden="0" w:uiPriority="73" w:unhideWhenUsed="0"/>
+    <w:lsdException w:name="Light Shading Accent 2" w:semiHidden="0" w:uiPriority="60" w:unhideWhenUsed="0"/>
+    <w:lsdException w:name="Light List Accent 2" w:semiHidden="0" w:uiPriority="61" w:unhideWhenUsed="0"/>
+    <w:lsdException w:name="Light Grid Accent 2" w:semiHidden="0" w:uiPriority="62" w:unhideWhenUsed="0"/>
+    <w:lsdException w:name="Medium Shading 1 Accent 2" w:semiHidden="0" w:uiPriority="63" w:unhideWhenUsed="0"/>
+    <w:lsdException w:name="Medium Shading 2 Accent 2" w:semiHidden="0" w:uiPriority="64" w:unhideWhenUsed="0"/>
+    <w:lsdException w:name="Medium List 1 Accent 2" w:semiHidden="0" w:uiPriority="65" w:unhideWhenUsed="0"/>
+    <w:lsdException w:name="Medium List 2 Accent 2" w:semiHidden="0" w:uiPriority="66" w:unhideWhenUsed="0"/>
+    <w:lsdException w:name="Medium Grid 1 Accent 2" w:semiHidden="0" w:uiPriority="67" w:unhideWhenUsed="0"/>
+    <w:lsdException w:name="Medium Grid 2 Accent 2" w:semiHidden="0" w:uiPriority="68" w:unhideWhenUsed="0"/>
+    <w:lsdException w:name="Medium Grid 3 Accent 2" w:semiHidden="0" w:uiPriority="69" w:unhideWhenUsed="0"/>
+    <w:lsdException w:name="Dark List Accent 2" w:semiHidden="0" w:uiPriority="70" w:unhideWhenUsed="0"/>
+    <w:lsdException w:name="Colorful Shading Accent 2" w:semiHidden="0" w:uiPriority="71" w:unhideWhenUsed="0"/>
+    <w:lsdException w:name="Colorful List Accent 2" w:semiHidden="0" w:uiPriority="72" w:unhideWhenUsed="0"/>
+    <w:lsdException w:name="Colorful Grid Accent 2" w:semiHidden="0" w:uiPriority="73" w:unhideWhenUsed="0"/>
+    <w:lsdException w:name="Light Shading Accent 3" w:semiHidden="0" w:uiPriority="60" w:unhideWhenUsed="0"/>
+    <w:lsdException w:name="Light List Accent 3" w:semiHidden="0" w:uiPriority="61" w:unhideWhenUsed="0"/>
+    <w:lsdException w:name="Light Grid Accent 3" w:semiHidden="0" w:uiPriority="62" w:unhideWhenUsed="0"/>
+    <w:lsdException w:name="Medium Shading 1 Accent 3" w:semiHidden="0" w:uiPriority="63" w:unhideWhenUsed="0"/>
+    <w:lsdException w:name="Medium Shading 2 Accent 3" w:semiHidden="0" w:uiPriority="64" w:unhideWhenUsed="0"/>
+    <w:lsdException w:name="Medium List 1 Accent 3" w:semiHidden="0" w:uiPriority="65" w:unhideWhenUsed="0"/>
+    <w:lsdException w:name="Medium List 2 Accent 3" w:semiHidden="0" w:uiPriority="66" w:unhideWhenUsed="0"/>
+    <w:lsdException w:name="Medium Grid 1 Accent 3" w:semiHidden="0" w:uiPriority="67" w:unhideWhenUsed="0"/>
+    <w:lsdException w:name="Medium Grid 2 Accent 3" w:semiHidden="0" w:uiPriority="68" w:unhideWhenUsed="0"/>
+    <w:lsdException w:name="Medium Grid 3 Accent 3" w:semiHidden="0" w:uiPriority="69" w:unhideWhenUsed="0"/>
+    <w:lsdException w:name="Dark List Accent 3" w:semiHidden="0" w:uiPriority="70" w:unhideWhenUsed="0"/>
+    <w:lsdException w:name="Colorful Shading Accent 3" w:semiHidden="0" w:uiPriority="71" w:unhideWhenUsed="0"/>
+    <w:lsdException w:name="Colorful List Accent 3" w:semiHidden="0" w:uiPriority="72" w:unhideWhenUsed="0"/>
+    <w:lsdException w:name="Colorful Grid Accent 3" w:semiHidden="0" w:uiPriority="73" w:unhideWhenUsed="0"/>
+    <w:lsdException w:name="Light Shading Accent 4" w:semiHidden="0" w:uiPriority="60" w:unhideWhenUsed="0"/>
+    <w:lsdException w:name="Light List Accent 4" w:semiHidden="0" w:uiPriority="61" w:unhideWhenUsed="0"/>
+    <w:lsdException w:name="Light Grid Accent 4" w:semiHidden="0" w:uiPriority="62" w:unhideWhenUsed="0"/>
+    <w:lsdException w:name="Medium Shading 1 Accent 4" w:semiHidden="0" w:uiPriority="63" w:unhideWhenUsed="0"/>
+    <w:lsdException w:name="Medium Shading 2 Accent 4" w:semiHidden="0" w:uiPriority="64" w:unhideWhenUsed="0"/>
+    <w:lsdException w:name="Medium List 1 Accent 4" w:semiHidden="0" w:uiPriority="65" w:unhideWhenUsed="0"/>
+    <w:lsdException w:name="Medium List 2 Accent 4" w:semiHidden="0" w:uiPriority="66" w:unhideWhenUsed="0"/>
+    <w:lsdException w:name="Medium Grid 1 Accent 4" w:semiHidden="0" w:uiPriority="67" w:unhideWhenUsed="0"/>
+    <w:lsdException w:name="Medium Grid 2 Accent 4" w:semiHidden="0" w:uiPriority="68" w:unhideWhenUsed="0"/>
+    <w:lsdException w:name="Medium Grid 3 Accent 4" w:semiHidden="0" w:uiPriority="69" w:unhideWhenUsed="0"/>
+    <w:lsdException w:name="Dark List Accent 4" w:semiHidden="0" w:uiPriority="70" w:unhideWhenUsed="0"/>
+    <w:lsdException w:name="Colorful Shading Accent 4" w:semiHidden="0" w:uiPriority="71" w:unhideWhenUsed="0"/>
+    <w:lsdException w:name="Colorful List Accent 4" w:semiHidden="0" w:uiPriority="72" w:unhideWhenUsed="0"/>
+    <w:lsdException w:name="Colorful Grid Accent 4" w:semiHidden="0" w:uiPriority="73" w:unhideWhenUsed="0"/>
+    <w:lsdException w:name="Light Shading Accent 5" w:semiHidden="0" w:uiPriority="60" w:unhideWhenUsed="0"/>
+    <w:lsdException w:name="Light List Accent 5" w:semiHidden="0" w:uiPriority="61" w:unhideWhenUsed="0"/>
+    <w:lsdException w:name="Light Grid Accent 5" w:semiHidden="0" w:uiPriority="62" w:unhideWhenUsed="0"/>
+    <w:lsdException w:name="Medium Shading 1 Accent 5" w:semiHidden="0" w:uiPriority="63" w:unhideWhenUsed="0"/>
+    <w:lsdException w:name="Medium Shading 2 Accent 5" w:semiHidden="0" w:uiPriority="64" w:unhideWhenUsed="0"/>
+    <w:lsdException w:name="Medium List 1 Accent 5" w:semiHidden="0" w:uiPriority="65" w:unhideWhenUsed="0"/>
+    <w:lsdException w:name="Medium List 2 Accent 5" w:semiHidden="0" w:uiPriority="66" w:unhideWhenUsed="0"/>
+    <w:lsdException w:name="Medium Grid 1 Accent 5" w:semiHidden="0" w:uiPriority="67" w:unhideWhenUsed="0"/>
+    <w:lsdException w:name="Medium Grid 2 Accent 5" w:semiHidden="0" w:uiPriority="68" w:unhideWhenUsed="0"/>
+    <w:lsdException w:name="Medium Grid 3 Accent 5" w:semiHidden="0" w:uiPriority="69" w:unhideWhenUsed="0"/>
+    <w:lsdException w:name="Dark List Accent 5" w:semiHidden="0" w:uiPriority="70" w:unhideWhenUsed="0"/>
+    <w:lsdException w:name="Colorful Shading Accent 5" w:semiHidden="0" w:uiPriority="71" w:unhideWhenUsed="0"/>
+    <w:lsdException w:name="Colorful List Accent 5" w:semiHidden="0" w:uiPriority="72" w:unhideWhenUsed="0"/>
+    <w:lsdException w:name="Colorful Grid Accent 5" w:semiHidden="0" w:uiPriority="73" w:unhideWhenUsed="0"/>
+    <w:lsdException w:name="Light Shading Accent 6" w:semiHidden="0" w:uiPriority="60" w:unhideWhenUsed="0"/>
+    <w:lsdException w:name="Light List Accent 6" w:semiHidden="0" w:uiPriority="61" w:unhideWhenUsed="0"/>
+    <w:lsdException w:name="Light Grid Accent 6" w:semiHidden="0" w:uiPriority="62" w:unhideWhenUsed="0"/>
+    <w:lsdException w:name="Medium Shading 1 Accent 6" w:semiHidden="0" w:uiPriority="63" w:unhideWhenUsed="0"/>
+    <w:lsdException w:name="Medium Shading 2 Accent 6" w:semiHidden="0" w:uiPriority="64" w:unhideWhenUsed="0"/>
+    <w:lsdException w:name="Medium List 1 Accent 6" w:semiHidden="0" w:uiPriority="65" w:unhideWhenUsed="0"/>
+    <w:lsdException w:name="Medium List 2 Accent 6" w:semiHidden="0" w:uiPriority="66" w:unhideWhenUsed="0"/>
+    <w:lsdException w:name="Medium Grid 1 Accent 6" w:semiHidden="0" w:uiPriority="67" w:unhideWhenUsed="0"/>
+    <w:lsdException w:name="Medium Grid 2 Accent 6" w:semiHidden="0" w:uiPriority="68" w:unhideWhenUsed="0"/>
+    <w:lsdException w:name="Medium Grid 3 Accent 6" w:semiHidden="0" w:uiPriority="69" w:unhideWhenUsed="0"/>
+    <w:lsdException w:name="Dark List Accent 6" w:semiHidden="0" w:uiPriority="70" w:unhideWhenUsed="0"/>
+    <w:lsdException w:name="Colorful Shading Accent 6" w:semiHidden="0" w:uiPriority="71" w:unhideWhenUsed="0"/>
+    <w:lsdException w:name="Colorful List Accent 6" w:semiHidden="0" w:uiPriority="72" w:unhideWhenUsed="0"/>
+    <w:lsdException w:name="Colorful Grid Accent 6" w:semiHidden="0" w:uiPriority="73" w:unhideWhenUsed="0"/>
+    <w:lsdException w:name="Subtle Emphasis" w:semiHidden="0" w:uiPriority="19" w:unhideWhenUsed="0"/>
+    <w:lsdException w:name="Intense Emphasis" w:semiHidden="0" w:uiPriority="21" w:unhideWhenUsed="0"/>
+    <w:lsdException w:name="Subtle Reference" w:semiHidden="0" w:uiPriority="31" w:unhideWhenUsed="0"/>
+    <w:lsdException w:name="Intense Reference" w:semiHidden="0" w:uiPriority="32" w:unhideWhenUsed="0"/>
+    <w:lsdException w:name="Book Title" w:semiHidden="0" w:uiPriority="33" w:unhideWhenUsed="0"/>
+    <w:lsdException w:name="Bibliography" w:uiPriority="37"/>
+    <w:lsdException w:name="TOC Heading" w:uiPriority="39" w:qFormat="1"/>
   </w:latentStyles>
   <w:style w:type="paragraph" w:default="1" w:styleId="Normal">
     <w:name w:val="Normal"/>
@@ -12971,6 +12819,7 @@
       <w:spacing w:after="0" w:line="240" w:lineRule="auto"/>
     </w:pPr>
     <w:tblPr>
+      <w:tblInd w:w="0" w:type="dxa"/>
       <w:tblBorders>
         <w:top w:val="single" w:sz="4" w:space="0" w:color="auto"/>
         <w:left w:val="single" w:sz="4" w:space="0" w:color="auto"/>
@@ -12979,6 +12828,792 @@
         <w:insideH w:val="single" w:sz="4" w:space="0" w:color="auto"/>
         <w:insideV w:val="single" w:sz="4" w:space="0" w:color="auto"/>
       </w:tblBorders>
+      <w:tblCellMar>
+        <w:top w:w="0" w:type="dxa"/>
+        <w:left w:w="108" w:type="dxa"/>
+        <w:bottom w:w="0" w:type="dxa"/>
+        <w:right w:w="108" w:type="dxa"/>
+      </w:tblCellMar>
+    </w:tblPr>
+  </w:style>
+  <w:style w:type="character" w:customStyle="1" w:styleId="tgc">
+    <w:name w:val="_tgc"/>
+    <w:basedOn w:val="DefaultParagraphFont"/>
+    <w:rsid w:val="00D8395C"/>
+  </w:style>
+  <w:style w:type="paragraph" w:customStyle="1" w:styleId="Index">
+    <w:name w:val="Index"/>
+    <w:basedOn w:val="Normal"/>
+    <w:qFormat/>
+    <w:rsid w:val="005054C7"/>
+    <w:pPr>
+      <w:suppressLineNumbers/>
+      <w:spacing w:before="0" w:after="200"/>
+    </w:pPr>
+    <w:rPr>
+      <w:rFonts w:cs="FreeSans"/>
+    </w:rPr>
+  </w:style>
+  <w:style w:type="character" w:customStyle="1" w:styleId="ListParagraphChar">
+    <w:name w:val="List Paragraph Char"/>
+    <w:basedOn w:val="DefaultParagraphFont"/>
+    <w:link w:val="ListParagraph"/>
+    <w:uiPriority w:val="34"/>
+    <w:qFormat/>
+    <w:rsid w:val="005054C7"/>
+  </w:style>
+  <w:style w:type="character" w:customStyle="1" w:styleId="InternetLink">
+    <w:name w:val="Internet Link"/>
+    <w:basedOn w:val="DefaultParagraphFont"/>
+    <w:uiPriority w:val="99"/>
+    <w:unhideWhenUsed/>
+    <w:rsid w:val="005054C7"/>
+    <w:rPr>
+      <w:color w:val="0000FF" w:themeColor="hyperlink"/>
+      <w:u w:val="single"/>
+    </w:rPr>
+  </w:style>
+  <w:style w:type="character" w:styleId="Emphasis">
+    <w:name w:val="Emphasis"/>
+    <w:basedOn w:val="DefaultParagraphFont"/>
+    <w:uiPriority w:val="20"/>
+    <w:qFormat/>
+    <w:rsid w:val="008B5ADC"/>
+    <w:rPr>
+      <w:i/>
+      <w:iCs/>
+    </w:rPr>
+  </w:style>
+  <w:style w:type="character" w:customStyle="1" w:styleId="ListLabel1">
+    <w:name w:val="ListLabel 1"/>
+    <w:qFormat/>
+    <w:rsid w:val="008B5ADC"/>
+    <w:rPr>
+      <w:rFonts w:cs="Courier New"/>
+    </w:rPr>
+  </w:style>
+  <w:style w:type="paragraph" w:customStyle="1" w:styleId="Heading">
+    <w:name w:val="Heading"/>
+    <w:basedOn w:val="Normal"/>
+    <w:next w:val="TextBody"/>
+    <w:qFormat/>
+    <w:rsid w:val="008B5ADC"/>
+    <w:pPr>
+      <w:keepNext/>
+      <w:spacing w:before="240"/>
+    </w:pPr>
+    <w:rPr>
+      <w:rFonts w:ascii="Liberation Sans" w:eastAsia="Droid Sans Fallback" w:hAnsi="Liberation Sans" w:cs="FreeSans"/>
+      <w:sz w:val="28"/>
+      <w:szCs w:val="28"/>
+    </w:rPr>
+  </w:style>
+  <w:style w:type="paragraph" w:customStyle="1" w:styleId="TextBody">
+    <w:name w:val="Text Body"/>
+    <w:basedOn w:val="Normal"/>
+    <w:rsid w:val="008B5ADC"/>
+    <w:pPr>
+      <w:spacing w:before="0" w:after="140" w:line="288" w:lineRule="auto"/>
+    </w:pPr>
+  </w:style>
+  <w:style w:type="paragraph" w:styleId="List">
+    <w:name w:val="List"/>
+    <w:basedOn w:val="TextBody"/>
+    <w:rsid w:val="008B5ADC"/>
+    <w:rPr>
+      <w:rFonts w:cs="FreeSans"/>
+    </w:rPr>
+  </w:style>
+  <w:style w:type="paragraph" w:styleId="Caption">
+    <w:name w:val="caption"/>
+    <w:basedOn w:val="Normal"/>
+    <w:qFormat/>
+    <w:rsid w:val="008B5ADC"/>
+    <w:pPr>
+      <w:suppressLineNumbers/>
+      <w:spacing w:before="120"/>
+    </w:pPr>
+    <w:rPr>
+      <w:rFonts w:cs="FreeSans"/>
+      <w:i/>
+      <w:iCs/>
+      <w:sz w:val="24"/>
+      <w:szCs w:val="24"/>
+    </w:rPr>
+  </w:style>
+  <w:style w:type="character" w:customStyle="1" w:styleId="HeaderChar1">
+    <w:name w:val="Header Char1"/>
+    <w:basedOn w:val="DefaultParagraphFont"/>
+    <w:uiPriority w:val="99"/>
+    <w:semiHidden/>
+    <w:rsid w:val="008B5ADC"/>
+  </w:style>
+  <w:style w:type="character" w:customStyle="1" w:styleId="FooterChar1">
+    <w:name w:val="Footer Char1"/>
+    <w:basedOn w:val="DefaultParagraphFont"/>
+    <w:uiPriority w:val="99"/>
+    <w:semiHidden/>
+    <w:rsid w:val="008B5ADC"/>
+  </w:style>
+  <w:style w:type="character" w:customStyle="1" w:styleId="BalloonTextChar1">
+    <w:name w:val="Balloon Text Char1"/>
+    <w:basedOn w:val="DefaultParagraphFont"/>
+    <w:uiPriority w:val="99"/>
+    <w:semiHidden/>
+    <w:rsid w:val="008B5ADC"/>
+    <w:rPr>
+      <w:rFonts w:ascii="Segoe UI" w:hAnsi="Segoe UI" w:cs="Segoe UI"/>
+      <w:sz w:val="18"/>
+      <w:szCs w:val="18"/>
+    </w:rPr>
+  </w:style>
+  <w:style w:type="paragraph" w:customStyle="1" w:styleId="FrameContents">
+    <w:name w:val="Frame Contents"/>
+    <w:basedOn w:val="Normal"/>
+    <w:qFormat/>
+    <w:rsid w:val="008B5ADC"/>
+    <w:pPr>
+      <w:spacing w:before="0" w:after="200"/>
+    </w:pPr>
+  </w:style>
+  <w:style w:type="paragraph" w:styleId="HTMLPreformatted">
+    <w:name w:val="HTML Preformatted"/>
+    <w:basedOn w:val="Normal"/>
+    <w:link w:val="HTMLPreformattedChar"/>
+    <w:uiPriority w:val="99"/>
+    <w:unhideWhenUsed/>
+    <w:rsid w:val="008B5ADC"/>
+    <w:pPr>
+      <w:tabs>
+        <w:tab w:val="left" w:pos="916"/>
+        <w:tab w:val="left" w:pos="1832"/>
+        <w:tab w:val="left" w:pos="2748"/>
+        <w:tab w:val="left" w:pos="3664"/>
+        <w:tab w:val="left" w:pos="4580"/>
+        <w:tab w:val="left" w:pos="5496"/>
+        <w:tab w:val="left" w:pos="6412"/>
+        <w:tab w:val="left" w:pos="7328"/>
+        <w:tab w:val="left" w:pos="8244"/>
+        <w:tab w:val="left" w:pos="9160"/>
+        <w:tab w:val="left" w:pos="10076"/>
+        <w:tab w:val="left" w:pos="10992"/>
+        <w:tab w:val="left" w:pos="11908"/>
+        <w:tab w:val="left" w:pos="12824"/>
+        <w:tab w:val="left" w:pos="13740"/>
+        <w:tab w:val="left" w:pos="14656"/>
+      </w:tabs>
+      <w:spacing w:before="0" w:after="0" w:line="240" w:lineRule="auto"/>
+    </w:pPr>
+    <w:rPr>
+      <w:rFonts w:ascii="Courier New" w:eastAsia="Times New Roman" w:hAnsi="Courier New" w:cs="Courier New"/>
+      <w:sz w:val="20"/>
+      <w:szCs w:val="20"/>
+    </w:rPr>
+  </w:style>
+  <w:style w:type="character" w:customStyle="1" w:styleId="HTMLPreformattedChar">
+    <w:name w:val="HTML Preformatted Char"/>
+    <w:basedOn w:val="DefaultParagraphFont"/>
+    <w:link w:val="HTMLPreformatted"/>
+    <w:uiPriority w:val="99"/>
+    <w:rsid w:val="008B5ADC"/>
+    <w:rPr>
+      <w:rFonts w:ascii="Courier New" w:eastAsia="Times New Roman" w:hAnsi="Courier New" w:cs="Courier New"/>
+      <w:sz w:val="20"/>
+      <w:szCs w:val="20"/>
+    </w:rPr>
+  </w:style>
+  <w:style w:type="paragraph" w:customStyle="1" w:styleId="PreformattedText">
+    <w:name w:val="Preformatted Text"/>
+    <w:basedOn w:val="Normal"/>
+    <w:qFormat/>
+    <w:rsid w:val="008B5ADC"/>
+    <w:pPr>
+      <w:spacing w:before="0" w:after="200"/>
+    </w:pPr>
+    <w:rPr>
+      <w:rFonts w:ascii="Calibri" w:eastAsia="Calibri" w:hAnsi="Calibri" w:cs="DejaVu Sans"/>
+      <w:color w:val="00000A"/>
+    </w:rPr>
+  </w:style>
+</w:styles>
+</file>
+
+<file path=word/stylesWithEffects.xml><?xml version="1.0" encoding="utf-8"?>
+<w:styles xmlns:wpc="http://schemas.microsoft.com/office/word/2010/wordprocessingCanvas" xmlns:mc="http://schemas.openxmlformats.org/markup-compatibility/2006" xmlns:o="urn:schemas-microsoft-com:office:office" xmlns:r="http://schemas.openxmlformats.org/officeDocument/2006/relationships" xmlns:m="http://schemas.openxmlformats.org/officeDocument/2006/math" xmlns:v="urn:schemas-microsoft-com:vml" xmlns:wp14="http://schemas.microsoft.com/office/word/2010/wordprocessingDrawing" xmlns:wp="http://schemas.openxmlformats.org/drawingml/2006/wordprocessingDrawing" xmlns:w10="urn:schemas-microsoft-com:office:word" xmlns:w="http://schemas.openxmlformats.org/wordprocessingml/2006/main" xmlns:w14="http://schemas.microsoft.com/office/word/2010/wordml" xmlns:wpg="http://schemas.microsoft.com/office/word/2010/wordprocessingGroup" xmlns:wpi="http://schemas.microsoft.com/office/word/2010/wordprocessingInk" xmlns:wne="http://schemas.microsoft.com/office/word/2006/wordml" xmlns:wps="http://schemas.microsoft.com/office/word/2010/wordprocessingShape" mc:Ignorable="w14 wp14">
+  <w:docDefaults>
+    <w:rPrDefault>
+      <w:rPr>
+        <w:rFonts w:asciiTheme="minorHAnsi" w:eastAsiaTheme="minorHAnsi" w:hAnsiTheme="minorHAnsi" w:cstheme="minorBidi"/>
+        <w:sz w:val="22"/>
+        <w:szCs w:val="22"/>
+        <w:lang w:val="en-US" w:eastAsia="en-US" w:bidi="ar-SA"/>
+      </w:rPr>
+    </w:rPrDefault>
+    <w:pPrDefault>
+      <w:pPr>
+        <w:spacing w:after="200" w:line="276" w:lineRule="auto"/>
+      </w:pPr>
+    </w:pPrDefault>
+  </w:docDefaults>
+  <w:latentStyles w:defLockedState="0" w:defUIPriority="99" w:defSemiHidden="1" w:defUnhideWhenUsed="1" w:defQFormat="0" w:count="267">
+    <w:lsdException w:name="Normal" w:semiHidden="0" w:uiPriority="0" w:unhideWhenUsed="0" w:qFormat="1"/>
+    <w:lsdException w:name="heading 1" w:semiHidden="0" w:uiPriority="9" w:unhideWhenUsed="0" w:qFormat="1"/>
+    <w:lsdException w:name="heading 2" w:uiPriority="9" w:qFormat="1"/>
+    <w:lsdException w:name="heading 3" w:uiPriority="9" w:qFormat="1"/>
+    <w:lsdException w:name="heading 4" w:uiPriority="9" w:qFormat="1"/>
+    <w:lsdException w:name="heading 5" w:uiPriority="9" w:qFormat="1"/>
+    <w:lsdException w:name="heading 6" w:uiPriority="9" w:qFormat="1"/>
+    <w:lsdException w:name="heading 7" w:uiPriority="9" w:qFormat="1"/>
+    <w:lsdException w:name="heading 8" w:uiPriority="9" w:qFormat="1"/>
+    <w:lsdException w:name="heading 9" w:uiPriority="9" w:qFormat="1"/>
+    <w:lsdException w:name="toc 1" w:uiPriority="39"/>
+    <w:lsdException w:name="toc 2" w:uiPriority="39"/>
+    <w:lsdException w:name="toc 3" w:uiPriority="39"/>
+    <w:lsdException w:name="toc 4" w:uiPriority="39"/>
+    <w:lsdException w:name="toc 5" w:uiPriority="39"/>
+    <w:lsdException w:name="toc 6" w:uiPriority="39"/>
+    <w:lsdException w:name="toc 7" w:uiPriority="39"/>
+    <w:lsdException w:name="toc 8" w:uiPriority="39"/>
+    <w:lsdException w:name="toc 9" w:uiPriority="39"/>
+    <w:lsdException w:name="caption" w:uiPriority="0" w:qFormat="1"/>
+    <w:lsdException w:name="List" w:uiPriority="0"/>
+    <w:lsdException w:name="Title" w:semiHidden="0" w:uiPriority="10" w:unhideWhenUsed="0"/>
+    <w:lsdException w:name="Default Paragraph Font" w:uiPriority="1"/>
+    <w:lsdException w:name="Subtitle" w:semiHidden="0" w:uiPriority="11" w:unhideWhenUsed="0"/>
+    <w:lsdException w:name="FollowedHyperlink" w:qFormat="1"/>
+    <w:lsdException w:name="Strong" w:semiHidden="0" w:uiPriority="0" w:unhideWhenUsed="0" w:qFormat="1"/>
+    <w:lsdException w:name="Emphasis" w:semiHidden="0" w:uiPriority="20" w:unhideWhenUsed="0" w:qFormat="1"/>
+    <w:lsdException w:name="Normal (Web)" w:qFormat="1"/>
+    <w:lsdException w:name="Balloon Text" w:qFormat="1"/>
+    <w:lsdException w:name="Table Grid" w:semiHidden="0" w:uiPriority="59" w:unhideWhenUsed="0"/>
+    <w:lsdException w:name="Placeholder Text" w:unhideWhenUsed="0"/>
+    <w:lsdException w:name="No Spacing" w:semiHidden="0" w:uiPriority="1" w:unhideWhenUsed="0"/>
+    <w:lsdException w:name="Light Shading" w:semiHidden="0" w:uiPriority="60" w:unhideWhenUsed="0"/>
+    <w:lsdException w:name="Light List" w:semiHidden="0" w:uiPriority="61" w:unhideWhenUsed="0"/>
+    <w:lsdException w:name="Light Grid" w:semiHidden="0" w:uiPriority="62" w:unhideWhenUsed="0"/>
+    <w:lsdException w:name="Medium Shading 1" w:semiHidden="0" w:uiPriority="63" w:unhideWhenUsed="0"/>
+    <w:lsdException w:name="Medium Shading 2" w:semiHidden="0" w:uiPriority="64" w:unhideWhenUsed="0"/>
+    <w:lsdException w:name="Medium List 1" w:semiHidden="0" w:uiPriority="65" w:unhideWhenUsed="0"/>
+    <w:lsdException w:name="Medium List 2" w:semiHidden="0" w:uiPriority="66" w:unhideWhenUsed="0"/>
+    <w:lsdException w:name="Medium Grid 1" w:semiHidden="0" w:uiPriority="67" w:unhideWhenUsed="0"/>
+    <w:lsdException w:name="Medium Grid 2" w:semiHidden="0" w:uiPriority="68" w:unhideWhenUsed="0"/>
+    <w:lsdException w:name="Medium Grid 3" w:semiHidden="0" w:uiPriority="69" w:unhideWhenUsed="0"/>
+    <w:lsdException w:name="Dark List" w:semiHidden="0" w:uiPriority="70" w:unhideWhenUsed="0"/>
+    <w:lsdException w:name="Colorful Shading" w:semiHidden="0" w:uiPriority="71" w:unhideWhenUsed="0"/>
+    <w:lsdException w:name="Colorful List" w:semiHidden="0" w:uiPriority="72" w:unhideWhenUsed="0"/>
+    <w:lsdException w:name="Colorful Grid" w:semiHidden="0" w:uiPriority="73" w:unhideWhenUsed="0"/>
+    <w:lsdException w:name="Light Shading Accent 1" w:semiHidden="0" w:uiPriority="60" w:unhideWhenUsed="0"/>
+    <w:lsdException w:name="Light List Accent 1" w:semiHidden="0" w:uiPriority="61" w:unhideWhenUsed="0"/>
+    <w:lsdException w:name="Light Grid Accent 1" w:semiHidden="0" w:uiPriority="62" w:unhideWhenUsed="0"/>
+    <w:lsdException w:name="Medium Shading 1 Accent 1" w:semiHidden="0" w:uiPriority="63" w:unhideWhenUsed="0"/>
+    <w:lsdException w:name="Medium Shading 2 Accent 1" w:semiHidden="0" w:uiPriority="64" w:unhideWhenUsed="0"/>
+    <w:lsdException w:name="Medium List 1 Accent 1" w:semiHidden="0" w:uiPriority="65" w:unhideWhenUsed="0"/>
+    <w:lsdException w:name="Revision" w:unhideWhenUsed="0"/>
+    <w:lsdException w:name="List Paragraph" w:semiHidden="0" w:uiPriority="34" w:unhideWhenUsed="0" w:qFormat="1"/>
+    <w:lsdException w:name="Quote" w:semiHidden="0" w:uiPriority="29" w:unhideWhenUsed="0"/>
+    <w:lsdException w:name="Intense Quote" w:semiHidden="0" w:uiPriority="30" w:unhideWhenUsed="0"/>
+    <w:lsdException w:name="Medium List 2 Accent 1" w:semiHidden="0" w:uiPriority="66" w:unhideWhenUsed="0"/>
+    <w:lsdException w:name="Medium Grid 1 Accent 1" w:semiHidden="0" w:uiPriority="67" w:unhideWhenUsed="0"/>
+    <w:lsdException w:name="Medium Grid 2 Accent 1" w:semiHidden="0" w:uiPriority="68" w:unhideWhenUsed="0"/>
+    <w:lsdException w:name="Medium Grid 3 Accent 1" w:semiHidden="0" w:uiPriority="69" w:unhideWhenUsed="0"/>
+    <w:lsdException w:name="Dark List Accent 1" w:semiHidden="0" w:uiPriority="70" w:unhideWhenUsed="0"/>
+    <w:lsdException w:name="Colorful Shading Accent 1" w:semiHidden="0" w:uiPriority="71" w:unhideWhenUsed="0"/>
+    <w:lsdException w:name="Colorful List Accent 1" w:semiHidden="0" w:uiPriority="72" w:unhideWhenUsed="0"/>
+    <w:lsdException w:name="Colorful Grid Accent 1" w:semiHidden="0" w:uiPriority="73" w:unhideWhenUsed="0"/>
+    <w:lsdException w:name="Light Shading Accent 2" w:semiHidden="0" w:uiPriority="60" w:unhideWhenUsed="0"/>
+    <w:lsdException w:name="Light List Accent 2" w:semiHidden="0" w:uiPriority="61" w:unhideWhenUsed="0"/>
+    <w:lsdException w:name="Light Grid Accent 2" w:semiHidden="0" w:uiPriority="62" w:unhideWhenUsed="0"/>
+    <w:lsdException w:name="Medium Shading 1 Accent 2" w:semiHidden="0" w:uiPriority="63" w:unhideWhenUsed="0"/>
+    <w:lsdException w:name="Medium Shading 2 Accent 2" w:semiHidden="0" w:uiPriority="64" w:unhideWhenUsed="0"/>
+    <w:lsdException w:name="Medium List 1 Accent 2" w:semiHidden="0" w:uiPriority="65" w:unhideWhenUsed="0"/>
+    <w:lsdException w:name="Medium List 2 Accent 2" w:semiHidden="0" w:uiPriority="66" w:unhideWhenUsed="0"/>
+    <w:lsdException w:name="Medium Grid 1 Accent 2" w:semiHidden="0" w:uiPriority="67" w:unhideWhenUsed="0"/>
+    <w:lsdException w:name="Medium Grid 2 Accent 2" w:semiHidden="0" w:uiPriority="68" w:unhideWhenUsed="0"/>
+    <w:lsdException w:name="Medium Grid 3 Accent 2" w:semiHidden="0" w:uiPriority="69" w:unhideWhenUsed="0"/>
+    <w:lsdException w:name="Dark List Accent 2" w:semiHidden="0" w:uiPriority="70" w:unhideWhenUsed="0"/>
+    <w:lsdException w:name="Colorful Shading Accent 2" w:semiHidden="0" w:uiPriority="71" w:unhideWhenUsed="0"/>
+    <w:lsdException w:name="Colorful List Accent 2" w:semiHidden="0" w:uiPriority="72" w:unhideWhenUsed="0"/>
+    <w:lsdException w:name="Colorful Grid Accent 2" w:semiHidden="0" w:uiPriority="73" w:unhideWhenUsed="0"/>
+    <w:lsdException w:name="Light Shading Accent 3" w:semiHidden="0" w:uiPriority="60" w:unhideWhenUsed="0"/>
+    <w:lsdException w:name="Light List Accent 3" w:semiHidden="0" w:uiPriority="61" w:unhideWhenUsed="0"/>
+    <w:lsdException w:name="Light Grid Accent 3" w:semiHidden="0" w:uiPriority="62" w:unhideWhenUsed="0"/>
+    <w:lsdException w:name="Medium Shading 1 Accent 3" w:semiHidden="0" w:uiPriority="63" w:unhideWhenUsed="0"/>
+    <w:lsdException w:name="Medium Shading 2 Accent 3" w:semiHidden="0" w:uiPriority="64" w:unhideWhenUsed="0"/>
+    <w:lsdException w:name="Medium List 1 Accent 3" w:semiHidden="0" w:uiPriority="65" w:unhideWhenUsed="0"/>
+    <w:lsdException w:name="Medium List 2 Accent 3" w:semiHidden="0" w:uiPriority="66" w:unhideWhenUsed="0"/>
+    <w:lsdException w:name="Medium Grid 1 Accent 3" w:semiHidden="0" w:uiPriority="67" w:unhideWhenUsed="0"/>
+    <w:lsdException w:name="Medium Grid 2 Accent 3" w:semiHidden="0" w:uiPriority="68" w:unhideWhenUsed="0"/>
+    <w:lsdException w:name="Medium Grid 3 Accent 3" w:semiHidden="0" w:uiPriority="69" w:unhideWhenUsed="0"/>
+    <w:lsdException w:name="Dark List Accent 3" w:semiHidden="0" w:uiPriority="70" w:unhideWhenUsed="0"/>
+    <w:lsdException w:name="Colorful Shading Accent 3" w:semiHidden="0" w:uiPriority="71" w:unhideWhenUsed="0"/>
+    <w:lsdException w:name="Colorful List Accent 3" w:semiHidden="0" w:uiPriority="72" w:unhideWhenUsed="0"/>
+    <w:lsdException w:name="Colorful Grid Accent 3" w:semiHidden="0" w:uiPriority="73" w:unhideWhenUsed="0"/>
+    <w:lsdException w:name="Light Shading Accent 4" w:semiHidden="0" w:uiPriority="60" w:unhideWhenUsed="0"/>
+    <w:lsdException w:name="Light List Accent 4" w:semiHidden="0" w:uiPriority="61" w:unhideWhenUsed="0"/>
+    <w:lsdException w:name="Light Grid Accent 4" w:semiHidden="0" w:uiPriority="62" w:unhideWhenUsed="0"/>
+    <w:lsdException w:name="Medium Shading 1 Accent 4" w:semiHidden="0" w:uiPriority="63" w:unhideWhenUsed="0"/>
+    <w:lsdException w:name="Medium Shading 2 Accent 4" w:semiHidden="0" w:uiPriority="64" w:unhideWhenUsed="0"/>
+    <w:lsdException w:name="Medium List 1 Accent 4" w:semiHidden="0" w:uiPriority="65" w:unhideWhenUsed="0"/>
+    <w:lsdException w:name="Medium List 2 Accent 4" w:semiHidden="0" w:uiPriority="66" w:unhideWhenUsed="0"/>
+    <w:lsdException w:name="Medium Grid 1 Accent 4" w:semiHidden="0" w:uiPriority="67" w:unhideWhenUsed="0"/>
+    <w:lsdException w:name="Medium Grid 2 Accent 4" w:semiHidden="0" w:uiPriority="68" w:unhideWhenUsed="0"/>
+    <w:lsdException w:name="Medium Grid 3 Accent 4" w:semiHidden="0" w:uiPriority="69" w:unhideWhenUsed="0"/>
+    <w:lsdException w:name="Dark List Accent 4" w:semiHidden="0" w:uiPriority="70" w:unhideWhenUsed="0"/>
+    <w:lsdException w:name="Colorful Shading Accent 4" w:semiHidden="0" w:uiPriority="71" w:unhideWhenUsed="0"/>
+    <w:lsdException w:name="Colorful List Accent 4" w:semiHidden="0" w:uiPriority="72" w:unhideWhenUsed="0"/>
+    <w:lsdException w:name="Colorful Grid Accent 4" w:semiHidden="0" w:uiPriority="73" w:unhideWhenUsed="0"/>
+    <w:lsdException w:name="Light Shading Accent 5" w:semiHidden="0" w:uiPriority="60" w:unhideWhenUsed="0"/>
+    <w:lsdException w:name="Light List Accent 5" w:semiHidden="0" w:uiPriority="61" w:unhideWhenUsed="0"/>
+    <w:lsdException w:name="Light Grid Accent 5" w:semiHidden="0" w:uiPriority="62" w:unhideWhenUsed="0"/>
+    <w:lsdException w:name="Medium Shading 1 Accent 5" w:semiHidden="0" w:uiPriority="63" w:unhideWhenUsed="0"/>
+    <w:lsdException w:name="Medium Shading 2 Accent 5" w:semiHidden="0" w:uiPriority="64" w:unhideWhenUsed="0"/>
+    <w:lsdException w:name="Medium List 1 Accent 5" w:semiHidden="0" w:uiPriority="65" w:unhideWhenUsed="0"/>
+    <w:lsdException w:name="Medium List 2 Accent 5" w:semiHidden="0" w:uiPriority="66" w:unhideWhenUsed="0"/>
+    <w:lsdException w:name="Medium Grid 1 Accent 5" w:semiHidden="0" w:uiPriority="67" w:unhideWhenUsed="0"/>
+    <w:lsdException w:name="Medium Grid 2 Accent 5" w:semiHidden="0" w:uiPriority="68" w:unhideWhenUsed="0"/>
+    <w:lsdException w:name="Medium Grid 3 Accent 5" w:semiHidden="0" w:uiPriority="69" w:unhideWhenUsed="0"/>
+    <w:lsdException w:name="Dark List Accent 5" w:semiHidden="0" w:uiPriority="70" w:unhideWhenUsed="0"/>
+    <w:lsdException w:name="Colorful Shading Accent 5" w:semiHidden="0" w:uiPriority="71" w:unhideWhenUsed="0"/>
+    <w:lsdException w:name="Colorful List Accent 5" w:semiHidden="0" w:uiPriority="72" w:unhideWhenUsed="0"/>
+    <w:lsdException w:name="Colorful Grid Accent 5" w:semiHidden="0" w:uiPriority="73" w:unhideWhenUsed="0"/>
+    <w:lsdException w:name="Light Shading Accent 6" w:semiHidden="0" w:uiPriority="60" w:unhideWhenUsed="0"/>
+    <w:lsdException w:name="Light List Accent 6" w:semiHidden="0" w:uiPriority="61" w:unhideWhenUsed="0"/>
+    <w:lsdException w:name="Light Grid Accent 6" w:semiHidden="0" w:uiPriority="62" w:unhideWhenUsed="0"/>
+    <w:lsdException w:name="Medium Shading 1 Accent 6" w:semiHidden="0" w:uiPriority="63" w:unhideWhenUsed="0"/>
+    <w:lsdException w:name="Medium Shading 2 Accent 6" w:semiHidden="0" w:uiPriority="64" w:unhideWhenUsed="0"/>
+    <w:lsdException w:name="Medium List 1 Accent 6" w:semiHidden="0" w:uiPriority="65" w:unhideWhenUsed="0"/>
+    <w:lsdException w:name="Medium List 2 Accent 6" w:semiHidden="0" w:uiPriority="66" w:unhideWhenUsed="0"/>
+    <w:lsdException w:name="Medium Grid 1 Accent 6" w:semiHidden="0" w:uiPriority="67" w:unhideWhenUsed="0"/>
+    <w:lsdException w:name="Medium Grid 2 Accent 6" w:semiHidden="0" w:uiPriority="68" w:unhideWhenUsed="0"/>
+    <w:lsdException w:name="Medium Grid 3 Accent 6" w:semiHidden="0" w:uiPriority="69" w:unhideWhenUsed="0"/>
+    <w:lsdException w:name="Dark List Accent 6" w:semiHidden="0" w:uiPriority="70" w:unhideWhenUsed="0"/>
+    <w:lsdException w:name="Colorful Shading Accent 6" w:semiHidden="0" w:uiPriority="71" w:unhideWhenUsed="0"/>
+    <w:lsdException w:name="Colorful List Accent 6" w:semiHidden="0" w:uiPriority="72" w:unhideWhenUsed="0"/>
+    <w:lsdException w:name="Colorful Grid Accent 6" w:semiHidden="0" w:uiPriority="73" w:unhideWhenUsed="0"/>
+    <w:lsdException w:name="Subtle Emphasis" w:semiHidden="0" w:uiPriority="19" w:unhideWhenUsed="0"/>
+    <w:lsdException w:name="Intense Emphasis" w:semiHidden="0" w:uiPriority="21" w:unhideWhenUsed="0"/>
+    <w:lsdException w:name="Subtle Reference" w:semiHidden="0" w:uiPriority="31" w:unhideWhenUsed="0"/>
+    <w:lsdException w:name="Intense Reference" w:semiHidden="0" w:uiPriority="32" w:unhideWhenUsed="0"/>
+    <w:lsdException w:name="Book Title" w:semiHidden="0" w:uiPriority="33" w:unhideWhenUsed="0"/>
+    <w:lsdException w:name="Bibliography" w:uiPriority="37"/>
+    <w:lsdException w:name="TOC Heading" w:uiPriority="39" w:qFormat="1"/>
+  </w:latentStyles>
+  <w:style w:type="paragraph" w:default="1" w:styleId="Normal">
+    <w:name w:val="Normal"/>
+    <w:qFormat/>
+    <w:rsid w:val="00A83BC3"/>
+    <w:pPr>
+      <w:spacing w:before="80" w:after="120"/>
+    </w:pPr>
+  </w:style>
+  <w:style w:type="paragraph" w:styleId="Heading1">
+    <w:name w:val="heading 1"/>
+    <w:basedOn w:val="Normal"/>
+    <w:next w:val="Normal"/>
+    <w:link w:val="Heading1Char"/>
+    <w:uiPriority w:val="9"/>
+    <w:qFormat/>
+    <w:rsid w:val="009254B7"/>
+    <w:pPr>
+      <w:keepNext/>
+      <w:keepLines/>
+      <w:spacing w:before="200" w:after="40"/>
+      <w:outlineLvl w:val="0"/>
+    </w:pPr>
+    <w:rPr>
+      <w:rFonts w:eastAsiaTheme="majorEastAsia" w:cstheme="majorBidi"/>
+      <w:b/>
+      <w:color w:val="642D08"/>
+      <w:sz w:val="40"/>
+      <w:szCs w:val="32"/>
+    </w:rPr>
+  </w:style>
+  <w:style w:type="paragraph" w:styleId="Heading2">
+    <w:name w:val="heading 2"/>
+    <w:basedOn w:val="Normal"/>
+    <w:next w:val="Normal"/>
+    <w:link w:val="Heading2Char"/>
+    <w:uiPriority w:val="9"/>
+    <w:qFormat/>
+    <w:rsid w:val="006E55B4"/>
+    <w:pPr>
+      <w:keepNext/>
+      <w:keepLines/>
+      <w:numPr>
+        <w:numId w:val="1"/>
+      </w:numPr>
+      <w:spacing w:before="200" w:after="40"/>
+      <w:outlineLvl w:val="1"/>
+    </w:pPr>
+    <w:rPr>
+      <w:rFonts w:eastAsiaTheme="majorEastAsia" w:cstheme="majorBidi"/>
+      <w:b/>
+      <w:bCs/>
+      <w:color w:val="7C380A"/>
+      <w:sz w:val="36"/>
+      <w:szCs w:val="36"/>
+    </w:rPr>
+  </w:style>
+  <w:style w:type="paragraph" w:styleId="Heading3">
+    <w:name w:val="heading 3"/>
+    <w:basedOn w:val="Normal"/>
+    <w:next w:val="Normal"/>
+    <w:link w:val="Heading3Char"/>
+    <w:uiPriority w:val="9"/>
+    <w:unhideWhenUsed/>
+    <w:qFormat/>
+    <w:rsid w:val="00A83BC3"/>
+    <w:pPr>
+      <w:keepNext/>
+      <w:keepLines/>
+      <w:spacing w:before="120" w:after="40"/>
+      <w:jc w:val="both"/>
+      <w:outlineLvl w:val="2"/>
+    </w:pPr>
+    <w:rPr>
+      <w:rFonts w:eastAsia="MS Mincho" w:cstheme="majorBidi"/>
+      <w:b/>
+      <w:color w:val="8F400B"/>
+      <w:sz w:val="32"/>
+      <w:szCs w:val="32"/>
+      <w:lang w:eastAsia="ja-JP"/>
+    </w:rPr>
+  </w:style>
+  <w:style w:type="paragraph" w:styleId="Heading4">
+    <w:name w:val="heading 4"/>
+    <w:basedOn w:val="Normal"/>
+    <w:next w:val="Normal"/>
+    <w:link w:val="Heading4Char"/>
+    <w:uiPriority w:val="9"/>
+    <w:unhideWhenUsed/>
+    <w:qFormat/>
+    <w:rsid w:val="008C5930"/>
+    <w:pPr>
+      <w:keepNext/>
+      <w:keepLines/>
+      <w:spacing w:before="120" w:after="40"/>
+      <w:outlineLvl w:val="3"/>
+    </w:pPr>
+    <w:rPr>
+      <w:rFonts w:eastAsiaTheme="majorEastAsia" w:cstheme="majorBidi"/>
+      <w:b/>
+      <w:iCs/>
+      <w:color w:val="A34A0D"/>
+      <w:sz w:val="28"/>
+    </w:rPr>
+  </w:style>
+  <w:style w:type="paragraph" w:styleId="Heading5">
+    <w:name w:val="heading 5"/>
+    <w:basedOn w:val="Normal"/>
+    <w:next w:val="Normal"/>
+    <w:link w:val="Heading5Char"/>
+    <w:uiPriority w:val="9"/>
+    <w:unhideWhenUsed/>
+    <w:qFormat/>
+    <w:rsid w:val="008C5930"/>
+    <w:pPr>
+      <w:keepNext/>
+      <w:keepLines/>
+      <w:spacing w:after="0"/>
+      <w:outlineLvl w:val="4"/>
+    </w:pPr>
+    <w:rPr>
+      <w:rFonts w:eastAsiaTheme="majorEastAsia" w:cstheme="majorBidi"/>
+      <w:b/>
+      <w:color w:val="B2500E"/>
+    </w:rPr>
+  </w:style>
+  <w:style w:type="character" w:default="1" w:styleId="DefaultParagraphFont">
+    <w:name w:val="Default Paragraph Font"/>
+    <w:uiPriority w:val="1"/>
+    <w:semiHidden/>
+    <w:unhideWhenUsed/>
+  </w:style>
+  <w:style w:type="table" w:default="1" w:styleId="TableNormal">
+    <w:name w:val="Normal Table"/>
+    <w:uiPriority w:val="99"/>
+    <w:semiHidden/>
+    <w:unhideWhenUsed/>
+    <w:tblPr>
+      <w:tblInd w:w="0" w:type="dxa"/>
+      <w:tblCellMar>
+        <w:top w:w="0" w:type="dxa"/>
+        <w:left w:w="108" w:type="dxa"/>
+        <w:bottom w:w="0" w:type="dxa"/>
+        <w:right w:w="108" w:type="dxa"/>
+      </w:tblCellMar>
+    </w:tblPr>
+  </w:style>
+  <w:style w:type="numbering" w:default="1" w:styleId="NoList">
+    <w:name w:val="No List"/>
+    <w:uiPriority w:val="99"/>
+    <w:semiHidden/>
+    <w:unhideWhenUsed/>
+  </w:style>
+  <w:style w:type="paragraph" w:styleId="Header">
+    <w:name w:val="header"/>
+    <w:basedOn w:val="Normal"/>
+    <w:link w:val="HeaderChar"/>
+    <w:uiPriority w:val="99"/>
+    <w:unhideWhenUsed/>
+    <w:rsid w:val="008068A2"/>
+    <w:pPr>
+      <w:tabs>
+        <w:tab w:val="center" w:pos="4680"/>
+        <w:tab w:val="right" w:pos="9360"/>
+      </w:tabs>
+      <w:spacing w:after="0" w:line="240" w:lineRule="auto"/>
+    </w:pPr>
+  </w:style>
+  <w:style w:type="character" w:customStyle="1" w:styleId="HeaderChar">
+    <w:name w:val="Header Char"/>
+    <w:basedOn w:val="DefaultParagraphFont"/>
+    <w:link w:val="Header"/>
+    <w:uiPriority w:val="99"/>
+    <w:qFormat/>
+    <w:rsid w:val="008068A2"/>
+  </w:style>
+  <w:style w:type="paragraph" w:styleId="Footer">
+    <w:name w:val="footer"/>
+    <w:basedOn w:val="Normal"/>
+    <w:link w:val="FooterChar"/>
+    <w:uiPriority w:val="99"/>
+    <w:unhideWhenUsed/>
+    <w:rsid w:val="008068A2"/>
+    <w:pPr>
+      <w:tabs>
+        <w:tab w:val="center" w:pos="4680"/>
+        <w:tab w:val="right" w:pos="9360"/>
+      </w:tabs>
+      <w:spacing w:after="0" w:line="240" w:lineRule="auto"/>
+    </w:pPr>
+  </w:style>
+  <w:style w:type="character" w:customStyle="1" w:styleId="FooterChar">
+    <w:name w:val="Footer Char"/>
+    <w:basedOn w:val="DefaultParagraphFont"/>
+    <w:link w:val="Footer"/>
+    <w:uiPriority w:val="99"/>
+    <w:qFormat/>
+    <w:rsid w:val="008068A2"/>
+  </w:style>
+  <w:style w:type="paragraph" w:styleId="BalloonText">
+    <w:name w:val="Balloon Text"/>
+    <w:basedOn w:val="Normal"/>
+    <w:link w:val="BalloonTextChar"/>
+    <w:uiPriority w:val="99"/>
+    <w:semiHidden/>
+    <w:unhideWhenUsed/>
+    <w:qFormat/>
+    <w:rsid w:val="00564D7B"/>
+    <w:pPr>
+      <w:spacing w:after="0" w:line="240" w:lineRule="auto"/>
+    </w:pPr>
+    <w:rPr>
+      <w:rFonts w:ascii="Tahoma" w:hAnsi="Tahoma" w:cs="Tahoma"/>
+      <w:sz w:val="16"/>
+      <w:szCs w:val="16"/>
+    </w:rPr>
+  </w:style>
+  <w:style w:type="character" w:customStyle="1" w:styleId="BalloonTextChar">
+    <w:name w:val="Balloon Text Char"/>
+    <w:basedOn w:val="DefaultParagraphFont"/>
+    <w:link w:val="BalloonText"/>
+    <w:uiPriority w:val="99"/>
+    <w:semiHidden/>
+    <w:qFormat/>
+    <w:rsid w:val="00564D7B"/>
+    <w:rPr>
+      <w:rFonts w:ascii="Tahoma" w:hAnsi="Tahoma" w:cs="Tahoma"/>
+      <w:sz w:val="16"/>
+      <w:szCs w:val="16"/>
+    </w:rPr>
+  </w:style>
+  <w:style w:type="character" w:styleId="Hyperlink">
+    <w:name w:val="Hyperlink"/>
+    <w:basedOn w:val="DefaultParagraphFont"/>
+    <w:uiPriority w:val="99"/>
+    <w:unhideWhenUsed/>
+    <w:rsid w:val="0079324A"/>
+    <w:rPr>
+      <w:color w:val="0000FF" w:themeColor="hyperlink"/>
+      <w:u w:val="single"/>
+    </w:rPr>
+  </w:style>
+  <w:style w:type="character" w:customStyle="1" w:styleId="Heading1Char">
+    <w:name w:val="Heading 1 Char"/>
+    <w:basedOn w:val="DefaultParagraphFont"/>
+    <w:link w:val="Heading1"/>
+    <w:uiPriority w:val="9"/>
+    <w:qFormat/>
+    <w:rsid w:val="009254B7"/>
+    <w:rPr>
+      <w:rFonts w:eastAsiaTheme="majorEastAsia" w:cstheme="majorBidi"/>
+      <w:b/>
+      <w:color w:val="642D08"/>
+      <w:sz w:val="40"/>
+      <w:szCs w:val="32"/>
+    </w:rPr>
+  </w:style>
+  <w:style w:type="character" w:customStyle="1" w:styleId="Heading2Char">
+    <w:name w:val="Heading 2 Char"/>
+    <w:basedOn w:val="DefaultParagraphFont"/>
+    <w:link w:val="Heading2"/>
+    <w:uiPriority w:val="9"/>
+    <w:qFormat/>
+    <w:rsid w:val="006E55B4"/>
+    <w:rPr>
+      <w:rFonts w:eastAsiaTheme="majorEastAsia" w:cstheme="majorBidi"/>
+      <w:b/>
+      <w:bCs/>
+      <w:color w:val="7C380A"/>
+      <w:sz w:val="36"/>
+      <w:szCs w:val="36"/>
+    </w:rPr>
+  </w:style>
+  <w:style w:type="paragraph" w:styleId="NormalWeb">
+    <w:name w:val="Normal (Web)"/>
+    <w:basedOn w:val="Normal"/>
+    <w:uiPriority w:val="99"/>
+    <w:semiHidden/>
+    <w:unhideWhenUsed/>
+    <w:qFormat/>
+    <w:rsid w:val="00524789"/>
+    <w:pPr>
+      <w:spacing w:before="100" w:beforeAutospacing="1" w:after="100" w:afterAutospacing="1" w:line="240" w:lineRule="auto"/>
+    </w:pPr>
+    <w:rPr>
+      <w:rFonts w:ascii="Times New Roman" w:eastAsia="Times New Roman" w:hAnsi="Times New Roman" w:cs="Times New Roman"/>
+      <w:sz w:val="24"/>
+      <w:szCs w:val="24"/>
+    </w:rPr>
+  </w:style>
+  <w:style w:type="character" w:styleId="Strong">
+    <w:name w:val="Strong"/>
+    <w:basedOn w:val="DefaultParagraphFont"/>
+    <w:qFormat/>
+    <w:rsid w:val="00524789"/>
+    <w:rPr>
+      <w:b/>
+      <w:bCs/>
+    </w:rPr>
+  </w:style>
+  <w:style w:type="character" w:customStyle="1" w:styleId="Heading3Char">
+    <w:name w:val="Heading 3 Char"/>
+    <w:basedOn w:val="DefaultParagraphFont"/>
+    <w:link w:val="Heading3"/>
+    <w:uiPriority w:val="9"/>
+    <w:qFormat/>
+    <w:rsid w:val="00A83BC3"/>
+    <w:rPr>
+      <w:rFonts w:eastAsia="MS Mincho" w:cstheme="majorBidi"/>
+      <w:b/>
+      <w:color w:val="8F400B"/>
+      <w:sz w:val="32"/>
+      <w:szCs w:val="32"/>
+      <w:lang w:eastAsia="ja-JP"/>
+    </w:rPr>
+  </w:style>
+  <w:style w:type="character" w:customStyle="1" w:styleId="Heading4Char">
+    <w:name w:val="Heading 4 Char"/>
+    <w:basedOn w:val="DefaultParagraphFont"/>
+    <w:link w:val="Heading4"/>
+    <w:uiPriority w:val="9"/>
+    <w:qFormat/>
+    <w:rsid w:val="008C5930"/>
+    <w:rPr>
+      <w:rFonts w:eastAsiaTheme="majorEastAsia" w:cstheme="majorBidi"/>
+      <w:b/>
+      <w:iCs/>
+      <w:color w:val="A34A0D"/>
+      <w:sz w:val="28"/>
+    </w:rPr>
+  </w:style>
+  <w:style w:type="paragraph" w:styleId="ListParagraph">
+    <w:name w:val="List Paragraph"/>
+    <w:basedOn w:val="Normal"/>
+    <w:link w:val="ListParagraphChar"/>
+    <w:uiPriority w:val="34"/>
+    <w:qFormat/>
+    <w:rsid w:val="008617B5"/>
+    <w:pPr>
+      <w:ind w:left="720"/>
+      <w:contextualSpacing/>
+    </w:pPr>
+  </w:style>
+  <w:style w:type="character" w:styleId="FollowedHyperlink">
+    <w:name w:val="FollowedHyperlink"/>
+    <w:basedOn w:val="DefaultParagraphFont"/>
+    <w:uiPriority w:val="99"/>
+    <w:semiHidden/>
+    <w:unhideWhenUsed/>
+    <w:qFormat/>
+    <w:rsid w:val="00C0490B"/>
+    <w:rPr>
+      <w:color w:val="800080" w:themeColor="followedHyperlink"/>
+      <w:u w:val="single"/>
+    </w:rPr>
+  </w:style>
+  <w:style w:type="character" w:customStyle="1" w:styleId="Heading5Char">
+    <w:name w:val="Heading 5 Char"/>
+    <w:basedOn w:val="DefaultParagraphFont"/>
+    <w:link w:val="Heading5"/>
+    <w:uiPriority w:val="9"/>
+    <w:qFormat/>
+    <w:rsid w:val="008C5930"/>
+    <w:rPr>
+      <w:rFonts w:eastAsiaTheme="majorEastAsia" w:cstheme="majorBidi"/>
+      <w:b/>
+      <w:color w:val="B2500E"/>
+    </w:rPr>
+  </w:style>
+  <w:style w:type="paragraph" w:customStyle="1" w:styleId="Code">
+    <w:name w:val="Code"/>
+    <w:basedOn w:val="Normal"/>
+    <w:link w:val="CodeChar"/>
+    <w:qFormat/>
+    <w:rsid w:val="008063E1"/>
+    <w:rPr>
+      <w:rFonts w:ascii="Consolas" w:hAnsi="Consolas"/>
+      <w:b/>
+      <w:noProof/>
+    </w:rPr>
+  </w:style>
+  <w:style w:type="character" w:customStyle="1" w:styleId="CodeChar">
+    <w:name w:val="Code Char"/>
+    <w:basedOn w:val="DefaultParagraphFont"/>
+    <w:link w:val="Code"/>
+    <w:qFormat/>
+    <w:rsid w:val="008063E1"/>
+    <w:rPr>
+      <w:rFonts w:ascii="Consolas" w:hAnsi="Consolas"/>
+      <w:b/>
+      <w:noProof/>
+    </w:rPr>
+  </w:style>
+  <w:style w:type="table" w:styleId="TableGrid">
+    <w:name w:val="Table Grid"/>
+    <w:basedOn w:val="TableNormal"/>
+    <w:uiPriority w:val="59"/>
+    <w:rsid w:val="00763912"/>
+    <w:pPr>
+      <w:spacing w:after="0" w:line="240" w:lineRule="auto"/>
+    </w:pPr>
+    <w:tblPr>
+      <w:tblInd w:w="0" w:type="dxa"/>
+      <w:tblBorders>
+        <w:top w:val="single" w:sz="4" w:space="0" w:color="auto"/>
+        <w:left w:val="single" w:sz="4" w:space="0" w:color="auto"/>
+        <w:bottom w:val="single" w:sz="4" w:space="0" w:color="auto"/>
+        <w:right w:val="single" w:sz="4" w:space="0" w:color="auto"/>
+        <w:insideH w:val="single" w:sz="4" w:space="0" w:color="auto"/>
+        <w:insideV w:val="single" w:sz="4" w:space="0" w:color="auto"/>
+      </w:tblBorders>
+      <w:tblCellMar>
+        <w:top w:w="0" w:type="dxa"/>
+        <w:left w:w="108" w:type="dxa"/>
+        <w:bottom w:w="0" w:type="dxa"/>
+        <w:right w:w="108" w:type="dxa"/>
+      </w:tblCellMar>
     </w:tblPr>
   </w:style>
   <w:style w:type="character" w:customStyle="1" w:styleId="tgc">
@@ -13473,7 +14108,7 @@
 </file>
 
 <file path=customXml/itemProps1.xml><?xml version="1.0" encoding="utf-8"?>
-<ds:datastoreItem xmlns:ds="http://schemas.openxmlformats.org/officeDocument/2006/customXml" ds:itemID="{87557AC3-40B7-4CE4-9A8E-EB54FAAA4588}">
+<ds:datastoreItem xmlns:ds="http://schemas.openxmlformats.org/officeDocument/2006/customXml" ds:itemID="{3DB9F5C7-B52C-489F-83EA-58CCE04F291A}">
   <ds:schemaRefs>
     <ds:schemaRef ds:uri="http://schemas.openxmlformats.org/officeDocument/2006/bibliography"/>
   </ds:schemaRefs>

</xml_diff>